<commit_message>
ALGO TP WELSHPOWELL FONCTIONNE
</commit_message>
<xml_diff>
--- a/GL/compte-rendu-semaine-6.docx
+++ b/GL/compte-rendu-semaine-6.docx
@@ -609,7 +609,7 @@
           <w:rFonts w:asciiTheme="minorBidi" w:hAnsiTheme="minorBidi" w:cstheme="minorBidi"/>
           <w:sz w:val="24"/>
         </w:rPr>
-        <w:t>5</w:t>
+        <w:t>6</w:t>
       </w:r>
     </w:p>
     <w:p>
@@ -921,26 +921,13 @@
     <w:p>
       <w:pPr>
         <w:keepNext/>
-        <w:rPr>
-          <w:b/>
-          <w:bCs/>
+        <w:ind w:left="1316" w:firstLine="244"/>
+        <w:rPr>
           <w:noProof/>
         </w:rPr>
       </w:pPr>
-    </w:p>
-    <w:p>
-      <w:pPr>
-        <w:keepNext/>
-        <w:rPr>
-          <w:b/>
-          <w:bCs/>
-          <w:noProof/>
-        </w:rPr>
-      </w:pPr>
-      <w:r>
-        <w:rPr>
-          <w:b/>
-          <w:bCs/>
+      <w:r>
+        <w:rPr>
           <w:noProof/>
         </w:rPr>
         <w:t xml:space="preserve">Partie a : </w:t>
@@ -1039,96 +1026,26 @@
     <w:p>
       <w:pPr>
         <w:keepNext/>
+        <w:ind w:left="275" w:firstLine="1143"/>
         <w:rPr>
           <w:noProof/>
         </w:rPr>
       </w:pPr>
-    </w:p>
-    <w:p>
-      <w:pPr>
-        <w:keepNext/>
+      <w:r>
         <w:rPr>
           <w:noProof/>
         </w:rPr>
-      </w:pPr>
-    </w:p>
-    <w:p>
-      <w:pPr>
-        <w:keepNext/>
+        <w:lastRenderedPageBreak/>
+        <w:t xml:space="preserve">Partie </w:t>
+      </w:r>
+      <w:r>
         <w:rPr>
           <w:noProof/>
         </w:rPr>
-      </w:pPr>
-    </w:p>
-    <w:p>
-      <w:pPr>
-        <w:keepNext/>
-        <w:rPr>
-          <w:noProof/>
-        </w:rPr>
-      </w:pPr>
-    </w:p>
-    <w:p>
-      <w:pPr>
-        <w:keepNext/>
-        <w:rPr>
-          <w:noProof/>
-        </w:rPr>
-      </w:pPr>
-    </w:p>
-    <w:p>
-      <w:pPr>
-        <w:keepNext/>
-        <w:rPr>
-          <w:noProof/>
-        </w:rPr>
-      </w:pPr>
-    </w:p>
-    <w:p>
-      <w:pPr>
-        <w:keepNext/>
-        <w:rPr>
-          <w:noProof/>
-        </w:rPr>
-      </w:pPr>
-    </w:p>
-    <w:p>
-      <w:pPr>
-        <w:keepNext/>
-        <w:ind w:left="0" w:firstLine="0"/>
-        <w:rPr>
-          <w:noProof/>
-        </w:rPr>
-      </w:pPr>
-    </w:p>
-    <w:p>
-      <w:pPr>
-        <w:keepNext/>
-        <w:ind w:left="588" w:firstLine="708"/>
-        <w:rPr>
-          <w:noProof/>
-        </w:rPr>
-      </w:pPr>
-      <w:r>
-        <w:rPr>
-          <w:b/>
-          <w:bCs/>
-          <w:noProof/>
-        </w:rPr>
-        <w:t xml:space="preserve">Partie </w:t>
-      </w:r>
-      <w:r>
-        <w:rPr>
-          <w:b/>
-          <w:bCs/>
-          <w:noProof/>
-        </w:rPr>
         <w:t>b</w:t>
       </w:r>
       <w:r>
         <w:rPr>
-          <w:b/>
-          <w:bCs/>
           <w:noProof/>
         </w:rPr>
         <w:t> :</w:t>
@@ -1218,6 +1135,7 @@
     <w:p>
       <w:pPr>
         <w:keepNext/>
+        <w:ind w:left="0" w:firstLine="708"/>
         <w:rPr>
           <w:b/>
           <w:bCs/>
@@ -1230,65 +1148,44 @@
           <w:bCs/>
           <w:noProof/>
         </w:rPr>
-        <w:lastRenderedPageBreak/>
-        <w:t xml:space="preserve">Question </w:t>
-      </w:r>
-      <w:r>
+        <w:t>Question 2 :</w:t>
+      </w:r>
+    </w:p>
+    <w:p>
+      <w:pPr>
+        <w:keepNext/>
         <w:rPr>
           <w:b/>
           <w:bCs/>
           <w:noProof/>
         </w:rPr>
-        <w:t>2</w:t>
-      </w:r>
+      </w:pPr>
       <w:r>
         <w:rPr>
           <w:b/>
           <w:bCs/>
           <w:noProof/>
         </w:rPr>
-        <w:t> :</w:t>
-      </w:r>
-    </w:p>
-    <w:p>
-      <w:pPr>
-        <w:keepNext/>
+        <w:tab/>
+      </w:r>
+      <w:r>
         <w:rPr>
           <w:b/>
           <w:bCs/>
           <w:noProof/>
         </w:rPr>
-      </w:pPr>
-      <w:r>
-        <w:rPr>
-          <w:b/>
-          <w:bCs/>
+        <w:tab/>
+      </w:r>
+    </w:p>
+    <w:p>
+      <w:pPr>
+        <w:keepNext/>
+        <w:rPr>
           <w:noProof/>
         </w:rPr>
-        <w:tab/>
-      </w:r>
-      <w:r>
-        <w:rPr>
-          <w:b/>
-          <w:bCs/>
-          <w:noProof/>
-        </w:rPr>
-        <w:tab/>
-      </w:r>
-    </w:p>
-    <w:p>
-      <w:pPr>
-        <w:keepNext/>
-        <w:rPr>
-          <w:b/>
-          <w:bCs/>
-          <w:noProof/>
-        </w:rPr>
-      </w:pPr>
-      <w:r>
-        <w:rPr>
-          <w:b/>
-          <w:bCs/>
+      </w:pPr>
+      <w:r>
+        <w:rPr>
           <w:noProof/>
         </w:rPr>
         <w:t xml:space="preserve">Partie a : </w:t>
@@ -1392,7 +1289,6 @@
         <w:rPr>
           <w:noProof/>
         </w:rPr>
-        <w:lastRenderedPageBreak/>
         <w:drawing>
           <wp:inline distT="0" distB="0" distL="0" distR="0" wp14:anchorId="70BB6341" wp14:editId="2A75E10F">
             <wp:extent cx="6234430" cy="4627418"/>
@@ -1532,23 +1428,7 @@
           <w:rFonts w:asciiTheme="minorBidi" w:hAnsiTheme="minorBidi" w:cstheme="minorBidi"/>
           <w:sz w:val="24"/>
         </w:rPr>
-        <w:t xml:space="preserve">Projet Fil Rouge (Jonathan Long, Alix </w:t>
-      </w:r>
-      <w:proofErr w:type="spellStart"/>
-      <w:r>
-        <w:rPr>
-          <w:rFonts w:asciiTheme="minorBidi" w:hAnsiTheme="minorBidi" w:cstheme="minorBidi"/>
-          <w:sz w:val="24"/>
-        </w:rPr>
-        <w:t>Tieo</w:t>
-      </w:r>
-      <w:proofErr w:type="spellEnd"/>
-      <w:r>
-        <w:rPr>
-          <w:rFonts w:asciiTheme="minorBidi" w:hAnsiTheme="minorBidi" w:cstheme="minorBidi"/>
-          <w:sz w:val="24"/>
-        </w:rPr>
-        <w:t>, Camelia Mazouz)</w:t>
+        <w:t>Projet Fil Rouge (Jonathan Long, Alix Tieo, Camelia Mazouz)</w:t>
       </w:r>
       <w:r>
         <w:rPr>
@@ -1660,6 +1540,269 @@
       </w:pPr>
     </w:p>
     <w:p/>
+    <w:p>
+      <w:pPr>
+        <w:pStyle w:val="NormalWeb"/>
+        <w:spacing w:before="0" w:beforeAutospacing="0" w:after="0" w:afterAutospacing="0"/>
+        <w:ind w:left="426" w:firstLine="567"/>
+        <w:rPr>
+          <w:rFonts w:ascii="Arial" w:hAnsi="Arial" w:cs="Arial"/>
+        </w:rPr>
+      </w:pPr>
+      <w:r>
+        <w:rPr>
+          <w:rFonts w:ascii="Arial" w:hAnsi="Arial" w:cs="Arial"/>
+          <w:color w:val="000000"/>
+          <w:sz w:val="22"/>
+          <w:szCs w:val="22"/>
+        </w:rPr>
+        <w:t>Le modèle logiciel que nous allons utiliser est le modèle en V. Le modèle en V est une extension du modèle cascade, c’est un modèle simple mais pas suffisamment flexible pour des projets complexes. </w:t>
+      </w:r>
+    </w:p>
+    <w:p>
+      <w:pPr>
+        <w:pStyle w:val="NormalWeb"/>
+        <w:spacing w:before="0" w:beforeAutospacing="0" w:after="0" w:afterAutospacing="0"/>
+        <w:ind w:left="426"/>
+        <w:rPr>
+          <w:rFonts w:ascii="Arial" w:hAnsi="Arial" w:cs="Arial"/>
+        </w:rPr>
+      </w:pPr>
+      <w:r>
+        <w:rPr>
+          <w:rFonts w:ascii="Arial" w:hAnsi="Arial" w:cs="Arial"/>
+          <w:color w:val="000000"/>
+          <w:sz w:val="22"/>
+          <w:szCs w:val="22"/>
+        </w:rPr>
+        <w:t>Les différentes étapes sont : </w:t>
+      </w:r>
+    </w:p>
+    <w:p>
+      <w:pPr>
+        <w:pStyle w:val="NormalWeb"/>
+        <w:numPr>
+          <w:ilvl w:val="0"/>
+          <w:numId w:val="34"/>
+        </w:numPr>
+        <w:spacing w:before="0" w:beforeAutospacing="0" w:after="0" w:afterAutospacing="0"/>
+        <w:ind w:left="1440"/>
+        <w:textAlignment w:val="baseline"/>
+        <w:rPr>
+          <w:rFonts w:ascii="Arial" w:hAnsi="Arial" w:cs="Arial"/>
+          <w:color w:val="000000"/>
+          <w:sz w:val="22"/>
+          <w:szCs w:val="22"/>
+        </w:rPr>
+      </w:pPr>
+      <w:r>
+        <w:rPr>
+          <w:rFonts w:ascii="Arial" w:hAnsi="Arial" w:cs="Arial"/>
+          <w:color w:val="000000"/>
+          <w:sz w:val="22"/>
+          <w:szCs w:val="22"/>
+        </w:rPr>
+        <w:t>Définition</w:t>
+      </w:r>
+      <w:r>
+        <w:rPr>
+          <w:rFonts w:ascii="Arial" w:hAnsi="Arial" w:cs="Arial"/>
+          <w:color w:val="000000"/>
+          <w:sz w:val="22"/>
+          <w:szCs w:val="22"/>
+        </w:rPr>
+        <w:t xml:space="preserve"> des objectifs du logiciel</w:t>
+      </w:r>
+    </w:p>
+    <w:p>
+      <w:pPr>
+        <w:pStyle w:val="NormalWeb"/>
+        <w:numPr>
+          <w:ilvl w:val="0"/>
+          <w:numId w:val="34"/>
+        </w:numPr>
+        <w:spacing w:before="0" w:beforeAutospacing="0" w:after="0" w:afterAutospacing="0"/>
+        <w:ind w:left="1440"/>
+        <w:textAlignment w:val="baseline"/>
+        <w:rPr>
+          <w:rFonts w:ascii="Arial" w:hAnsi="Arial" w:cs="Arial"/>
+          <w:color w:val="000000"/>
+          <w:sz w:val="22"/>
+          <w:szCs w:val="22"/>
+        </w:rPr>
+      </w:pPr>
+      <w:r>
+        <w:rPr>
+          <w:rFonts w:ascii="Arial" w:hAnsi="Arial" w:cs="Arial"/>
+          <w:color w:val="000000"/>
+          <w:sz w:val="22"/>
+          <w:szCs w:val="22"/>
+        </w:rPr>
+        <w:t>Définition</w:t>
+      </w:r>
+      <w:r>
+        <w:rPr>
+          <w:rFonts w:ascii="Arial" w:hAnsi="Arial" w:cs="Arial"/>
+          <w:color w:val="000000"/>
+          <w:sz w:val="22"/>
+          <w:szCs w:val="22"/>
+        </w:rPr>
+        <w:t xml:space="preserve"> des requis du logiciel</w:t>
+      </w:r>
+    </w:p>
+    <w:p>
+      <w:pPr>
+        <w:pStyle w:val="NormalWeb"/>
+        <w:numPr>
+          <w:ilvl w:val="0"/>
+          <w:numId w:val="34"/>
+        </w:numPr>
+        <w:spacing w:before="0" w:beforeAutospacing="0" w:after="0" w:afterAutospacing="0"/>
+        <w:ind w:left="1440"/>
+        <w:textAlignment w:val="baseline"/>
+        <w:rPr>
+          <w:rFonts w:ascii="Arial" w:hAnsi="Arial" w:cs="Arial"/>
+          <w:color w:val="000000"/>
+          <w:sz w:val="22"/>
+          <w:szCs w:val="22"/>
+        </w:rPr>
+      </w:pPr>
+      <w:r>
+        <w:rPr>
+          <w:rFonts w:ascii="Arial" w:hAnsi="Arial" w:cs="Arial"/>
+          <w:color w:val="000000"/>
+          <w:sz w:val="22"/>
+          <w:szCs w:val="22"/>
+        </w:rPr>
+        <w:t>Conception</w:t>
+      </w:r>
+      <w:r>
+        <w:rPr>
+          <w:rFonts w:ascii="Arial" w:hAnsi="Arial" w:cs="Arial"/>
+          <w:color w:val="000000"/>
+          <w:sz w:val="22"/>
+          <w:szCs w:val="22"/>
+        </w:rPr>
+        <w:t xml:space="preserve"> logiciel</w:t>
+      </w:r>
+    </w:p>
+    <w:p>
+      <w:pPr>
+        <w:pStyle w:val="NormalWeb"/>
+        <w:numPr>
+          <w:ilvl w:val="0"/>
+          <w:numId w:val="34"/>
+        </w:numPr>
+        <w:spacing w:before="0" w:beforeAutospacing="0" w:after="0" w:afterAutospacing="0"/>
+        <w:ind w:left="1440"/>
+        <w:textAlignment w:val="baseline"/>
+        <w:rPr>
+          <w:rFonts w:ascii="Arial" w:hAnsi="Arial" w:cs="Arial"/>
+          <w:color w:val="000000"/>
+          <w:sz w:val="22"/>
+          <w:szCs w:val="22"/>
+        </w:rPr>
+      </w:pPr>
+      <w:r>
+        <w:rPr>
+          <w:rFonts w:ascii="Arial" w:hAnsi="Arial" w:cs="Arial"/>
+          <w:color w:val="000000"/>
+          <w:sz w:val="22"/>
+          <w:szCs w:val="22"/>
+        </w:rPr>
+        <w:t>Implémentation</w:t>
+      </w:r>
+    </w:p>
+    <w:p>
+      <w:pPr>
+        <w:pStyle w:val="NormalWeb"/>
+        <w:numPr>
+          <w:ilvl w:val="0"/>
+          <w:numId w:val="34"/>
+        </w:numPr>
+        <w:spacing w:before="0" w:beforeAutospacing="0" w:after="0" w:afterAutospacing="0"/>
+        <w:ind w:left="1440"/>
+        <w:textAlignment w:val="baseline"/>
+        <w:rPr>
+          <w:rFonts w:ascii="Arial" w:hAnsi="Arial" w:cs="Arial"/>
+          <w:color w:val="000000"/>
+          <w:sz w:val="22"/>
+          <w:szCs w:val="22"/>
+        </w:rPr>
+      </w:pPr>
+      <w:r>
+        <w:rPr>
+          <w:rFonts w:ascii="Arial" w:hAnsi="Arial" w:cs="Arial"/>
+          <w:color w:val="000000"/>
+          <w:sz w:val="22"/>
+          <w:szCs w:val="22"/>
+        </w:rPr>
+        <w:t>Tests</w:t>
+      </w:r>
+      <w:r>
+        <w:rPr>
+          <w:rFonts w:ascii="Arial" w:hAnsi="Arial" w:cs="Arial"/>
+          <w:color w:val="000000"/>
+          <w:sz w:val="22"/>
+          <w:szCs w:val="22"/>
+        </w:rPr>
+        <w:t xml:space="preserve"> unitaires</w:t>
+      </w:r>
+    </w:p>
+    <w:p>
+      <w:pPr>
+        <w:pStyle w:val="NormalWeb"/>
+        <w:numPr>
+          <w:ilvl w:val="0"/>
+          <w:numId w:val="34"/>
+        </w:numPr>
+        <w:spacing w:before="0" w:beforeAutospacing="0" w:after="0" w:afterAutospacing="0"/>
+        <w:ind w:left="1440"/>
+        <w:textAlignment w:val="baseline"/>
+        <w:rPr>
+          <w:rFonts w:ascii="Arial" w:hAnsi="Arial" w:cs="Arial"/>
+          <w:color w:val="000000"/>
+          <w:sz w:val="22"/>
+          <w:szCs w:val="22"/>
+        </w:rPr>
+      </w:pPr>
+      <w:r>
+        <w:rPr>
+          <w:rFonts w:ascii="Arial" w:hAnsi="Arial" w:cs="Arial"/>
+          <w:color w:val="000000"/>
+          <w:sz w:val="22"/>
+          <w:szCs w:val="22"/>
+        </w:rPr>
+        <w:t>Intégration</w:t>
+      </w:r>
+    </w:p>
+    <w:p>
+      <w:pPr>
+        <w:pStyle w:val="NormalWeb"/>
+        <w:numPr>
+          <w:ilvl w:val="0"/>
+          <w:numId w:val="34"/>
+        </w:numPr>
+        <w:spacing w:before="0" w:beforeAutospacing="0" w:after="0" w:afterAutospacing="0"/>
+        <w:ind w:left="1440"/>
+        <w:textAlignment w:val="baseline"/>
+        <w:rPr>
+          <w:rFonts w:ascii="Arial" w:hAnsi="Arial" w:cs="Arial"/>
+          <w:color w:val="000000"/>
+          <w:sz w:val="22"/>
+          <w:szCs w:val="22"/>
+        </w:rPr>
+      </w:pPr>
+      <w:r>
+        <w:rPr>
+          <w:rFonts w:ascii="Arial" w:hAnsi="Arial" w:cs="Arial"/>
+          <w:color w:val="000000"/>
+          <w:sz w:val="22"/>
+          <w:szCs w:val="22"/>
+        </w:rPr>
+        <w:t>Déploiement</w:t>
+      </w:r>
+    </w:p>
     <w:p/>
     <w:p>
       <w:pPr>
@@ -1731,6 +1874,109 @@
     <w:p>
       <w:pPr>
         <w:pStyle w:val="NormalWeb"/>
+        <w:spacing w:before="0" w:beforeAutospacing="0" w:after="0" w:afterAutospacing="0"/>
+        <w:ind w:left="567"/>
+        <w:jc w:val="both"/>
+        <w:rPr>
+          <w:rFonts w:asciiTheme="minorBidi" w:hAnsiTheme="minorBidi" w:cstheme="minorBidi"/>
+          <w:color w:val="000000"/>
+          <w:sz w:val="22"/>
+          <w:szCs w:val="22"/>
+        </w:rPr>
+      </w:pPr>
+      <w:r>
+        <w:rPr>
+          <w:rFonts w:asciiTheme="minorBidi" w:hAnsiTheme="minorBidi" w:cstheme="minorBidi"/>
+          <w:color w:val="000000"/>
+          <w:sz w:val="22"/>
+          <w:szCs w:val="22"/>
+        </w:rPr>
+        <w:t xml:space="preserve">Pour passer une commande les acteurs sont : </w:t>
+      </w:r>
+    </w:p>
+    <w:p>
+      <w:pPr>
+        <w:pStyle w:val="NormalWeb"/>
+        <w:numPr>
+          <w:ilvl w:val="0"/>
+          <w:numId w:val="37"/>
+        </w:numPr>
+        <w:spacing w:before="0" w:beforeAutospacing="0" w:after="0" w:afterAutospacing="0"/>
+        <w:jc w:val="both"/>
+        <w:rPr>
+          <w:rFonts w:asciiTheme="minorBidi" w:hAnsiTheme="minorBidi" w:cstheme="minorBidi"/>
+          <w:color w:val="000000"/>
+          <w:sz w:val="22"/>
+          <w:szCs w:val="22"/>
+        </w:rPr>
+      </w:pPr>
+      <w:r>
+        <w:rPr>
+          <w:rFonts w:asciiTheme="minorBidi" w:hAnsiTheme="minorBidi" w:cstheme="minorBidi"/>
+          <w:color w:val="000000"/>
+          <w:sz w:val="22"/>
+          <w:szCs w:val="22"/>
+        </w:rPr>
+        <w:t>La commande a nécessairement besoin d’un client pour être enclencher, donc ce dernier est un acteur primaire.</w:t>
+      </w:r>
+    </w:p>
+    <w:p>
+      <w:pPr>
+        <w:pStyle w:val="NormalWeb"/>
+        <w:numPr>
+          <w:ilvl w:val="0"/>
+          <w:numId w:val="37"/>
+        </w:numPr>
+        <w:spacing w:before="0" w:beforeAutospacing="0" w:after="0" w:afterAutospacing="0"/>
+        <w:jc w:val="both"/>
+        <w:rPr>
+          <w:rFonts w:asciiTheme="minorBidi" w:hAnsiTheme="minorBidi" w:cstheme="minorBidi"/>
+          <w:color w:val="000000"/>
+          <w:sz w:val="22"/>
+          <w:szCs w:val="22"/>
+        </w:rPr>
+      </w:pPr>
+      <w:r>
+        <w:rPr>
+          <w:rFonts w:asciiTheme="minorBidi" w:hAnsiTheme="minorBidi" w:cstheme="minorBidi"/>
+          <w:color w:val="000000"/>
+          <w:sz w:val="22"/>
+          <w:szCs w:val="22"/>
+        </w:rPr>
+        <w:t>La commande est transmise à la cuisine, qui elle est acteur secondaire.</w:t>
+      </w:r>
+    </w:p>
+    <w:p>
+      <w:pPr>
+        <w:pStyle w:val="NormalWeb"/>
+        <w:spacing w:before="0" w:beforeAutospacing="0" w:after="0" w:afterAutospacing="0"/>
+        <w:ind w:left="567"/>
+        <w:jc w:val="both"/>
+        <w:rPr>
+          <w:rFonts w:asciiTheme="minorBidi" w:hAnsiTheme="minorBidi" w:cstheme="minorBidi"/>
+          <w:color w:val="000000"/>
+          <w:sz w:val="22"/>
+          <w:szCs w:val="22"/>
+        </w:rPr>
+      </w:pPr>
+    </w:p>
+    <w:p>
+      <w:pPr>
+        <w:pStyle w:val="NormalWeb"/>
+        <w:spacing w:before="0" w:beforeAutospacing="0" w:after="0" w:afterAutospacing="0"/>
+        <w:ind w:left="567"/>
+        <w:jc w:val="both"/>
+        <w:rPr>
+          <w:rFonts w:asciiTheme="minorBidi" w:hAnsiTheme="minorBidi" w:cstheme="minorBidi"/>
+          <w:color w:val="000000"/>
+          <w:sz w:val="22"/>
+          <w:szCs w:val="22"/>
+        </w:rPr>
+      </w:pPr>
+    </w:p>
+    <w:p>
+      <w:pPr>
+        <w:pStyle w:val="NormalWeb"/>
         <w:keepNext/>
         <w:spacing w:before="0" w:beforeAutospacing="0" w:after="0" w:afterAutospacing="0"/>
         <w:ind w:left="1134"/>
@@ -1740,10 +1986,90 @@
         <w:rPr>
           <w:noProof/>
           <w:szCs w:val="22"/>
+        </w:rPr>
+        <mc:AlternateContent>
+          <mc:Choice Requires="wps">
+            <w:drawing>
+              <wp:anchor distT="0" distB="0" distL="114300" distR="114300" simplePos="0" relativeHeight="251663360" behindDoc="0" locked="0" layoutInCell="1" allowOverlap="1" wp14:anchorId="6CEABFF6" wp14:editId="1C51D4B6">
+                <wp:simplePos x="0" y="0"/>
+                <wp:positionH relativeFrom="column">
+                  <wp:posOffset>3179445</wp:posOffset>
+                </wp:positionH>
+                <wp:positionV relativeFrom="paragraph">
+                  <wp:posOffset>1713172</wp:posOffset>
+                </wp:positionV>
+                <wp:extent cx="110837" cy="108000"/>
+                <wp:effectExtent l="0" t="0" r="22860" b="25400"/>
+                <wp:wrapNone/>
+                <wp:docPr id="1501526927" name="Rectangle 1"/>
+                <wp:cNvGraphicFramePr/>
+                <a:graphic xmlns:a="http://schemas.openxmlformats.org/drawingml/2006/main">
+                  <a:graphicData uri="http://schemas.microsoft.com/office/word/2010/wordprocessingShape">
+                    <wps:wsp>
+                      <wps:cNvSpPr/>
+                      <wps:spPr>
+                        <a:xfrm>
+                          <a:off x="0" y="0"/>
+                          <a:ext cx="110837" cy="108000"/>
+                        </a:xfrm>
+                        <a:prstGeom prst="rect">
+                          <a:avLst/>
+                        </a:prstGeom>
+                        <a:solidFill>
+                          <a:schemeClr val="bg1"/>
+                        </a:solidFill>
+                        <a:ln>
+                          <a:solidFill>
+                            <a:schemeClr val="bg1"/>
+                          </a:solidFill>
+                        </a:ln>
+                      </wps:spPr>
+                      <wps:style>
+                        <a:lnRef idx="2">
+                          <a:schemeClr val="accent1">
+                            <a:shade val="15000"/>
+                          </a:schemeClr>
+                        </a:lnRef>
+                        <a:fillRef idx="1">
+                          <a:schemeClr val="accent1"/>
+                        </a:fillRef>
+                        <a:effectRef idx="0">
+                          <a:schemeClr val="accent1"/>
+                        </a:effectRef>
+                        <a:fontRef idx="minor">
+                          <a:schemeClr val="lt1"/>
+                        </a:fontRef>
+                      </wps:style>
+                      <wps:bodyPr rot="0" spcFirstLastPara="0" vertOverflow="overflow" horzOverflow="overflow" vert="horz" wrap="square" lIns="91440" tIns="45720" rIns="91440" bIns="45720" numCol="1" spcCol="0" rtlCol="0" fromWordArt="0" anchor="ctr" anchorCtr="0" forceAA="0" compatLnSpc="1">
+                        <a:prstTxWarp prst="textNoShape">
+                          <a:avLst/>
+                        </a:prstTxWarp>
+                        <a:noAutofit/>
+                      </wps:bodyPr>
+                    </wps:wsp>
+                  </a:graphicData>
+                </a:graphic>
+                <wp14:sizeRelV relativeFrom="margin">
+                  <wp14:pctHeight>0</wp14:pctHeight>
+                </wp14:sizeRelV>
+              </wp:anchor>
+            </w:drawing>
+          </mc:Choice>
+          <mc:Fallback>
+            <w:pict>
+              <v:rect w14:anchorId="2CFC08AB" id="Rectangle 1" o:spid="_x0000_s1026" style="position:absolute;margin-left:250.35pt;margin-top:134.9pt;width:8.75pt;height:8.5pt;z-index:251663360;visibility:visible;mso-wrap-style:square;mso-height-percent:0;mso-wrap-distance-left:9pt;mso-wrap-distance-top:0;mso-wrap-distance-right:9pt;mso-wrap-distance-bottom:0;mso-position-horizontal:absolute;mso-position-horizontal-relative:text;mso-position-vertical:absolute;mso-position-vertical-relative:text;mso-height-percent:0;mso-height-relative:margin;v-text-anchor:middle" o:gfxdata="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" fillcolor="white [3212]" strokecolor="white [3212]" strokeweight="1pt"/>
+            </w:pict>
+          </mc:Fallback>
+        </mc:AlternateContent>
+      </w:r>
+      <w:r>
+        <w:rPr>
+          <w:noProof/>
+          <w:szCs w:val="22"/>
           <w:bdr w:val="none" w:sz="0" w:space="0" w:color="auto" w:frame="1"/>
         </w:rPr>
         <w:drawing>
-          <wp:inline distT="0" distB="0" distL="0" distR="0" wp14:anchorId="3B90B0F3" wp14:editId="34B3CDE0">
+          <wp:inline distT="0" distB="0" distL="0" distR="0" wp14:anchorId="3B90B0F3" wp14:editId="1343F816">
             <wp:extent cx="5735955" cy="3505200"/>
             <wp:effectExtent l="0" t="0" r="0" b="0"/>
             <wp:docPr id="301854416" name="Image 10" descr="Une image contenant texte, diagramme, ligne, Plan&#10;&#10;Description générée automatiquement"/>
@@ -1982,8 +2308,13 @@
       <w:pPr>
         <w:pStyle w:val="NormalWeb"/>
         <w:spacing w:before="0" w:beforeAutospacing="0" w:after="0" w:afterAutospacing="0"/>
-        <w:ind w:left="567" w:hanging="567"/>
-        <w:jc w:val="both"/>
+        <w:ind w:left="567"/>
+        <w:jc w:val="both"/>
+        <w:rPr>
+          <w:rFonts w:asciiTheme="minorBidi" w:hAnsiTheme="minorBidi" w:cstheme="minorBidi"/>
+        </w:rPr>
+      </w:pPr>
+      <w:r>
         <w:rPr>
           <w:rFonts w:asciiTheme="minorBidi" w:hAnsiTheme="minorBidi" w:cstheme="minorBidi"/>
           <w:b/>
@@ -1992,167 +2323,40 @@
           <w:sz w:val="22"/>
           <w:szCs w:val="22"/>
         </w:rPr>
-      </w:pPr>
-    </w:p>
-    <w:p>
-      <w:pPr>
-        <w:pStyle w:val="NormalWeb"/>
-        <w:spacing w:before="0" w:beforeAutospacing="0" w:after="0" w:afterAutospacing="0"/>
-        <w:ind w:left="567" w:hanging="567"/>
-        <w:jc w:val="both"/>
-        <w:rPr>
-          <w:rFonts w:asciiTheme="minorBidi" w:hAnsiTheme="minorBidi" w:cstheme="minorBidi"/>
-          <w:b/>
-          <w:bCs/>
-          <w:color w:val="000000"/>
-          <w:sz w:val="22"/>
-          <w:szCs w:val="22"/>
-        </w:rPr>
-      </w:pPr>
-    </w:p>
-    <w:p>
-      <w:pPr>
-        <w:pStyle w:val="NormalWeb"/>
-        <w:spacing w:before="0" w:beforeAutospacing="0" w:after="0" w:afterAutospacing="0"/>
-        <w:ind w:left="567" w:hanging="567"/>
-        <w:jc w:val="both"/>
-        <w:rPr>
-          <w:rFonts w:asciiTheme="minorBidi" w:hAnsiTheme="minorBidi" w:cstheme="minorBidi"/>
-          <w:b/>
-          <w:bCs/>
-          <w:color w:val="000000"/>
-          <w:sz w:val="22"/>
-          <w:szCs w:val="22"/>
-        </w:rPr>
-      </w:pPr>
-    </w:p>
-    <w:p>
-      <w:pPr>
-        <w:pStyle w:val="NormalWeb"/>
-        <w:spacing w:before="0" w:beforeAutospacing="0" w:after="0" w:afterAutospacing="0"/>
-        <w:ind w:left="567" w:hanging="567"/>
-        <w:jc w:val="both"/>
-        <w:rPr>
-          <w:rFonts w:asciiTheme="minorBidi" w:hAnsiTheme="minorBidi" w:cstheme="minorBidi"/>
-          <w:b/>
-          <w:bCs/>
-          <w:color w:val="000000"/>
-          <w:sz w:val="22"/>
-          <w:szCs w:val="22"/>
-        </w:rPr>
-      </w:pPr>
-    </w:p>
-    <w:p>
-      <w:pPr>
-        <w:pStyle w:val="NormalWeb"/>
-        <w:spacing w:before="0" w:beforeAutospacing="0" w:after="0" w:afterAutospacing="0"/>
-        <w:ind w:left="567" w:hanging="567"/>
-        <w:jc w:val="both"/>
-        <w:rPr>
-          <w:rFonts w:asciiTheme="minorBidi" w:hAnsiTheme="minorBidi" w:cstheme="minorBidi"/>
-          <w:b/>
-          <w:bCs/>
-          <w:color w:val="000000"/>
-          <w:sz w:val="22"/>
-          <w:szCs w:val="22"/>
-        </w:rPr>
-      </w:pPr>
-    </w:p>
-    <w:p>
-      <w:pPr>
-        <w:pStyle w:val="NormalWeb"/>
-        <w:spacing w:before="0" w:beforeAutospacing="0" w:after="0" w:afterAutospacing="0"/>
-        <w:ind w:left="567" w:hanging="567"/>
-        <w:jc w:val="both"/>
-        <w:rPr>
-          <w:rFonts w:asciiTheme="minorBidi" w:hAnsiTheme="minorBidi" w:cstheme="minorBidi"/>
-          <w:b/>
-          <w:bCs/>
-          <w:color w:val="000000"/>
-          <w:sz w:val="22"/>
-          <w:szCs w:val="22"/>
-        </w:rPr>
-      </w:pPr>
-    </w:p>
-    <w:p>
-      <w:pPr>
-        <w:pStyle w:val="NormalWeb"/>
-        <w:spacing w:before="0" w:beforeAutospacing="0" w:after="0" w:afterAutospacing="0"/>
-        <w:ind w:left="567" w:hanging="567"/>
-        <w:jc w:val="both"/>
-        <w:rPr>
-          <w:rFonts w:asciiTheme="minorBidi" w:hAnsiTheme="minorBidi" w:cstheme="minorBidi"/>
-          <w:b/>
-          <w:bCs/>
-          <w:color w:val="000000"/>
-          <w:sz w:val="22"/>
-          <w:szCs w:val="22"/>
-        </w:rPr>
-      </w:pPr>
-    </w:p>
-    <w:p>
-      <w:pPr>
-        <w:pStyle w:val="NormalWeb"/>
-        <w:spacing w:before="0" w:beforeAutospacing="0" w:after="0" w:afterAutospacing="0"/>
-        <w:ind w:left="567" w:hanging="567"/>
-        <w:jc w:val="both"/>
-        <w:rPr>
-          <w:rFonts w:asciiTheme="minorBidi" w:hAnsiTheme="minorBidi" w:cstheme="minorBidi"/>
-          <w:b/>
-          <w:bCs/>
-          <w:color w:val="000000"/>
-          <w:sz w:val="22"/>
-          <w:szCs w:val="22"/>
-        </w:rPr>
-      </w:pPr>
-    </w:p>
-    <w:p>
-      <w:pPr>
-        <w:pStyle w:val="NormalWeb"/>
-        <w:spacing w:before="0" w:beforeAutospacing="0" w:after="0" w:afterAutospacing="0"/>
-        <w:ind w:left="567" w:hanging="567"/>
-        <w:jc w:val="both"/>
-        <w:rPr>
-          <w:rFonts w:asciiTheme="minorBidi" w:hAnsiTheme="minorBidi" w:cstheme="minorBidi"/>
-          <w:b/>
-          <w:bCs/>
-          <w:color w:val="000000"/>
-          <w:sz w:val="22"/>
-          <w:szCs w:val="22"/>
-        </w:rPr>
-      </w:pPr>
-    </w:p>
-    <w:p>
-      <w:pPr>
-        <w:pStyle w:val="NormalWeb"/>
-        <w:spacing w:before="0" w:beforeAutospacing="0" w:after="0" w:afterAutospacing="0"/>
-        <w:ind w:left="567" w:hanging="567"/>
-        <w:jc w:val="both"/>
-        <w:rPr>
-          <w:rFonts w:asciiTheme="minorBidi" w:hAnsiTheme="minorBidi" w:cstheme="minorBidi"/>
-          <w:b/>
-          <w:bCs/>
-          <w:color w:val="000000"/>
-          <w:sz w:val="22"/>
-          <w:szCs w:val="22"/>
-        </w:rPr>
-      </w:pPr>
-    </w:p>
-    <w:p>
-      <w:pPr>
-        <w:pStyle w:val="NormalWeb"/>
-        <w:spacing w:before="0" w:beforeAutospacing="0" w:after="0" w:afterAutospacing="0"/>
-        <w:ind w:left="567" w:hanging="567"/>
-        <w:jc w:val="both"/>
-        <w:rPr>
-          <w:rFonts w:asciiTheme="minorBidi" w:hAnsiTheme="minorBidi" w:cstheme="minorBidi"/>
-          <w:b/>
-          <w:bCs/>
-          <w:color w:val="000000"/>
-          <w:sz w:val="22"/>
-          <w:szCs w:val="22"/>
-        </w:rPr>
-      </w:pPr>
+        <w:t>Gestion du stock</w:t>
+      </w:r>
+      <w:r>
+        <w:rPr>
+          <w:rFonts w:asciiTheme="minorBidi" w:hAnsiTheme="minorBidi" w:cstheme="minorBidi"/>
+          <w:color w:val="000000"/>
+          <w:sz w:val="22"/>
+          <w:szCs w:val="22"/>
+        </w:rPr>
+        <w:t xml:space="preserve"> :</w:t>
+      </w:r>
+    </w:p>
+    <w:p>
+      <w:pPr>
+        <w:pStyle w:val="NormalWeb"/>
+        <w:spacing w:before="0" w:beforeAutospacing="0" w:after="0" w:afterAutospacing="0"/>
+        <w:ind w:left="709"/>
+        <w:jc w:val="both"/>
+        <w:rPr>
+          <w:rFonts w:asciiTheme="minorBidi" w:hAnsiTheme="minorBidi" w:cstheme="minorBidi"/>
+          <w:color w:val="000000"/>
+          <w:sz w:val="22"/>
+          <w:szCs w:val="22"/>
+        </w:rPr>
+      </w:pPr>
+      <w:r>
+        <w:rPr>
+          <w:rFonts w:asciiTheme="minorBidi" w:hAnsiTheme="minorBidi" w:cstheme="minorBidi"/>
+          <w:color w:val="000000"/>
+          <w:sz w:val="22"/>
+          <w:szCs w:val="22"/>
+        </w:rPr>
+        <w:t>Le logiciel permettra aux employés de suivre et mettre à jour les stocks de manière autonome.</w:t>
+      </w:r>
     </w:p>
     <w:p>
       <w:pPr>
@@ -2162,27 +2366,46 @@
         <w:jc w:val="both"/>
         <w:rPr>
           <w:rFonts w:asciiTheme="minorBidi" w:hAnsiTheme="minorBidi" w:cstheme="minorBidi"/>
-        </w:rPr>
-      </w:pPr>
-      <w:r>
-        <w:rPr>
-          <w:rFonts w:asciiTheme="minorBidi" w:hAnsiTheme="minorBidi" w:cstheme="minorBidi"/>
-          <w:b/>
-          <w:bCs/>
-          <w:color w:val="000000"/>
-          <w:sz w:val="22"/>
-          <w:szCs w:val="22"/>
-        </w:rPr>
-        <w:t>Gestion du stock</w:t>
-      </w:r>
-      <w:r>
-        <w:rPr>
-          <w:rFonts w:asciiTheme="minorBidi" w:hAnsiTheme="minorBidi" w:cstheme="minorBidi"/>
-          <w:color w:val="000000"/>
-          <w:sz w:val="22"/>
-          <w:szCs w:val="22"/>
-        </w:rPr>
-        <w:t xml:space="preserve"> :</w:t>
+          <w:color w:val="000000"/>
+          <w:sz w:val="22"/>
+          <w:szCs w:val="22"/>
+        </w:rPr>
+      </w:pPr>
+      <w:r>
+        <w:rPr>
+          <w:rFonts w:asciiTheme="minorBidi" w:hAnsiTheme="minorBidi" w:cstheme="minorBidi"/>
+          <w:color w:val="000000"/>
+          <w:sz w:val="22"/>
+          <w:szCs w:val="22"/>
+        </w:rPr>
+        <w:t xml:space="preserve">  </w:t>
+      </w:r>
+      <w:r>
+        <w:rPr>
+          <w:rFonts w:asciiTheme="minorBidi" w:hAnsiTheme="minorBidi" w:cstheme="minorBidi"/>
+          <w:color w:val="000000"/>
+          <w:sz w:val="22"/>
+          <w:szCs w:val="22"/>
+        </w:rPr>
+        <w:t xml:space="preserve">Pour passer </w:t>
+      </w:r>
+      <w:r>
+        <w:rPr>
+          <w:rFonts w:asciiTheme="minorBidi" w:hAnsiTheme="minorBidi" w:cstheme="minorBidi"/>
+          <w:color w:val="000000"/>
+          <w:sz w:val="22"/>
+          <w:szCs w:val="22"/>
+        </w:rPr>
+        <w:t xml:space="preserve">gérer les stocks </w:t>
+      </w:r>
+      <w:r>
+        <w:rPr>
+          <w:rFonts w:asciiTheme="minorBidi" w:hAnsiTheme="minorBidi" w:cstheme="minorBidi"/>
+          <w:color w:val="000000"/>
+          <w:sz w:val="22"/>
+          <w:szCs w:val="22"/>
+        </w:rPr>
+        <w:t xml:space="preserve">les acteurs sont : </w:t>
       </w:r>
     </w:p>
     <w:p>
@@ -2198,33 +2421,144 @@
           <w:szCs w:val="22"/>
         </w:rPr>
       </w:pPr>
-      <w:r>
-        <w:rPr>
-          <w:rFonts w:asciiTheme="minorBidi" w:hAnsiTheme="minorBidi" w:cstheme="minorBidi"/>
-          <w:color w:val="000000"/>
-          <w:sz w:val="22"/>
-          <w:szCs w:val="22"/>
-        </w:rPr>
-        <w:t xml:space="preserve">Le logiciel permettra aux employés de suivre et mettre à jour les stocks de manière autonome, mais aussi de </w:t>
-      </w:r>
-      <w:r>
-        <w:rPr>
-          <w:rFonts w:asciiTheme="minorBidi" w:hAnsiTheme="minorBidi" w:cstheme="minorBidi"/>
-          <w:color w:val="000000"/>
-          <w:sz w:val="22"/>
-          <w:szCs w:val="22"/>
-        </w:rPr>
-        <w:t>dresser</w:t>
-      </w:r>
-      <w:r>
-        <w:rPr>
-          <w:rFonts w:asciiTheme="minorBidi" w:hAnsiTheme="minorBidi" w:cstheme="minorBidi"/>
-          <w:color w:val="000000"/>
-          <w:sz w:val="22"/>
-          <w:szCs w:val="22"/>
-        </w:rPr>
-        <w:t xml:space="preserve"> une liste des produits à acheter en cas de rupture de stock.</w:t>
-      </w:r>
+    </w:p>
+    <w:p>
+      <w:pPr>
+        <w:pStyle w:val="NormalWeb"/>
+        <w:numPr>
+          <w:ilvl w:val="0"/>
+          <w:numId w:val="37"/>
+        </w:numPr>
+        <w:spacing w:before="0" w:beforeAutospacing="0" w:after="0" w:afterAutospacing="0"/>
+        <w:jc w:val="both"/>
+        <w:rPr>
+          <w:rFonts w:asciiTheme="minorBidi" w:hAnsiTheme="minorBidi" w:cstheme="minorBidi"/>
+          <w:color w:val="000000"/>
+          <w:sz w:val="22"/>
+          <w:szCs w:val="22"/>
+        </w:rPr>
+      </w:pPr>
+      <w:r>
+        <w:rPr>
+          <w:rFonts w:asciiTheme="minorBidi" w:hAnsiTheme="minorBidi" w:cstheme="minorBidi"/>
+          <w:color w:val="000000"/>
+          <w:sz w:val="22"/>
+          <w:szCs w:val="22"/>
+        </w:rPr>
+        <w:t xml:space="preserve">La commande </w:t>
+      </w:r>
+      <w:r>
+        <w:rPr>
+          <w:rFonts w:asciiTheme="minorBidi" w:hAnsiTheme="minorBidi" w:cstheme="minorBidi"/>
+          <w:color w:val="000000"/>
+          <w:sz w:val="22"/>
+          <w:szCs w:val="22"/>
+        </w:rPr>
+        <w:t xml:space="preserve">pour renouveler le stock </w:t>
+      </w:r>
+      <w:r>
+        <w:rPr>
+          <w:rFonts w:asciiTheme="minorBidi" w:hAnsiTheme="minorBidi" w:cstheme="minorBidi"/>
+          <w:color w:val="000000"/>
+          <w:sz w:val="22"/>
+          <w:szCs w:val="22"/>
+        </w:rPr>
+        <w:t xml:space="preserve">a nécessairement besoin d’un </w:t>
+      </w:r>
+      <w:r>
+        <w:rPr>
+          <w:rFonts w:asciiTheme="minorBidi" w:hAnsiTheme="minorBidi" w:cstheme="minorBidi"/>
+          <w:color w:val="000000"/>
+          <w:sz w:val="22"/>
+          <w:szCs w:val="22"/>
+        </w:rPr>
+        <w:t xml:space="preserve">restaurant </w:t>
+      </w:r>
+      <w:r>
+        <w:rPr>
+          <w:rFonts w:asciiTheme="minorBidi" w:hAnsiTheme="minorBidi" w:cstheme="minorBidi"/>
+          <w:color w:val="000000"/>
+          <w:sz w:val="22"/>
+          <w:szCs w:val="22"/>
+        </w:rPr>
+        <w:t>pour être enclencher, donc ce dernier est un acteur primaire.</w:t>
+      </w:r>
+    </w:p>
+    <w:p>
+      <w:pPr>
+        <w:pStyle w:val="NormalWeb"/>
+        <w:numPr>
+          <w:ilvl w:val="0"/>
+          <w:numId w:val="37"/>
+        </w:numPr>
+        <w:spacing w:before="0" w:beforeAutospacing="0" w:after="0" w:afterAutospacing="0"/>
+        <w:jc w:val="both"/>
+        <w:rPr>
+          <w:rFonts w:asciiTheme="minorBidi" w:hAnsiTheme="minorBidi" w:cstheme="minorBidi"/>
+          <w:color w:val="000000"/>
+          <w:sz w:val="22"/>
+          <w:szCs w:val="22"/>
+        </w:rPr>
+      </w:pPr>
+      <w:r>
+        <w:rPr>
+          <w:rFonts w:asciiTheme="minorBidi" w:hAnsiTheme="minorBidi" w:cstheme="minorBidi"/>
+          <w:color w:val="000000"/>
+          <w:sz w:val="22"/>
+          <w:szCs w:val="22"/>
+        </w:rPr>
+        <w:t>La commande ensuite est transmise</w:t>
+      </w:r>
+      <w:r>
+        <w:rPr>
+          <w:rFonts w:asciiTheme="minorBidi" w:hAnsiTheme="minorBidi" w:cstheme="minorBidi"/>
+          <w:color w:val="000000"/>
+          <w:sz w:val="22"/>
+          <w:szCs w:val="22"/>
+        </w:rPr>
+        <w:t xml:space="preserve"> au fournisseur</w:t>
+      </w:r>
+      <w:r>
+        <w:rPr>
+          <w:rFonts w:asciiTheme="minorBidi" w:hAnsiTheme="minorBidi" w:cstheme="minorBidi"/>
+          <w:color w:val="000000"/>
+          <w:sz w:val="22"/>
+          <w:szCs w:val="22"/>
+        </w:rPr>
+        <w:t xml:space="preserve">, qui </w:t>
+      </w:r>
+      <w:r>
+        <w:rPr>
+          <w:rFonts w:asciiTheme="minorBidi" w:hAnsiTheme="minorBidi" w:cstheme="minorBidi"/>
+          <w:color w:val="000000"/>
+          <w:sz w:val="22"/>
+          <w:szCs w:val="22"/>
+        </w:rPr>
+        <w:t>est</w:t>
+      </w:r>
+      <w:r>
+        <w:rPr>
+          <w:rFonts w:asciiTheme="minorBidi" w:hAnsiTheme="minorBidi" w:cstheme="minorBidi"/>
+          <w:color w:val="000000"/>
+          <w:sz w:val="22"/>
+          <w:szCs w:val="22"/>
+        </w:rPr>
+        <w:t xml:space="preserve"> acteur secondaire.</w:t>
+      </w:r>
+    </w:p>
+    <w:p>
+      <w:pPr>
+        <w:pStyle w:val="NormalWeb"/>
+        <w:spacing w:before="0" w:beforeAutospacing="0" w:after="0" w:afterAutospacing="0"/>
+        <w:ind w:left="709"/>
+        <w:jc w:val="both"/>
+        <w:rPr>
+          <w:rFonts w:asciiTheme="minorBidi" w:hAnsiTheme="minorBidi" w:cstheme="minorBidi"/>
+          <w:color w:val="000000"/>
+          <w:sz w:val="22"/>
+          <w:szCs w:val="22"/>
+        </w:rPr>
+      </w:pPr>
     </w:p>
     <w:p>
       <w:pPr>
@@ -2244,7 +2578,7 @@
           <w:bdr w:val="none" w:sz="0" w:space="0" w:color="auto" w:frame="1"/>
         </w:rPr>
         <w:drawing>
-          <wp:inline distT="0" distB="0" distL="0" distR="0" wp14:anchorId="22B224C5" wp14:editId="5AC78E88">
+          <wp:inline distT="0" distB="0" distL="0" distR="0" wp14:anchorId="22B224C5" wp14:editId="0E16944D">
             <wp:extent cx="5735955" cy="3505200"/>
             <wp:effectExtent l="0" t="0" r="0" b="0"/>
             <wp:docPr id="1077629550" name="Image 8" descr="Une image contenant texte, diagramme, ligne, Dessin technique&#10;&#10;Description générée automatiquement"/>
@@ -2321,17 +2655,337 @@
         <w:jc w:val="both"/>
         <w:rPr>
           <w:rFonts w:asciiTheme="minorBidi" w:hAnsiTheme="minorBidi" w:cstheme="minorBidi"/>
-        </w:rPr>
-      </w:pPr>
-      <w:r>
-        <w:rPr>
-          <w:rFonts w:asciiTheme="minorBidi" w:hAnsiTheme="minorBidi" w:cstheme="minorBidi"/>
           <w:b/>
           <w:bCs/>
           <w:color w:val="000000"/>
           <w:sz w:val="22"/>
           <w:szCs w:val="22"/>
         </w:rPr>
+      </w:pPr>
+    </w:p>
+    <w:p>
+      <w:pPr>
+        <w:pStyle w:val="NormalWeb"/>
+        <w:spacing w:before="0" w:beforeAutospacing="0" w:after="0" w:afterAutospacing="0"/>
+        <w:ind w:left="567"/>
+        <w:jc w:val="both"/>
+        <w:rPr>
+          <w:rFonts w:asciiTheme="minorBidi" w:hAnsiTheme="minorBidi" w:cstheme="minorBidi"/>
+          <w:b/>
+          <w:bCs/>
+          <w:color w:val="000000"/>
+          <w:sz w:val="22"/>
+          <w:szCs w:val="22"/>
+        </w:rPr>
+      </w:pPr>
+    </w:p>
+    <w:p>
+      <w:pPr>
+        <w:pStyle w:val="NormalWeb"/>
+        <w:spacing w:before="0" w:beforeAutospacing="0" w:after="0" w:afterAutospacing="0"/>
+        <w:ind w:left="567"/>
+        <w:jc w:val="both"/>
+        <w:rPr>
+          <w:rFonts w:asciiTheme="minorBidi" w:hAnsiTheme="minorBidi" w:cstheme="minorBidi"/>
+          <w:b/>
+          <w:bCs/>
+          <w:color w:val="000000"/>
+          <w:sz w:val="22"/>
+          <w:szCs w:val="22"/>
+        </w:rPr>
+      </w:pPr>
+    </w:p>
+    <w:p>
+      <w:pPr>
+        <w:pStyle w:val="NormalWeb"/>
+        <w:spacing w:before="0" w:beforeAutospacing="0" w:after="0" w:afterAutospacing="0"/>
+        <w:ind w:left="567"/>
+        <w:jc w:val="both"/>
+        <w:rPr>
+          <w:rFonts w:asciiTheme="minorBidi" w:hAnsiTheme="minorBidi" w:cstheme="minorBidi"/>
+          <w:b/>
+          <w:bCs/>
+          <w:color w:val="000000"/>
+          <w:sz w:val="22"/>
+          <w:szCs w:val="22"/>
+        </w:rPr>
+      </w:pPr>
+    </w:p>
+    <w:p>
+      <w:pPr>
+        <w:pStyle w:val="NormalWeb"/>
+        <w:spacing w:before="0" w:beforeAutospacing="0" w:after="0" w:afterAutospacing="0"/>
+        <w:ind w:left="567"/>
+        <w:jc w:val="both"/>
+        <w:rPr>
+          <w:rFonts w:asciiTheme="minorBidi" w:hAnsiTheme="minorBidi" w:cstheme="minorBidi"/>
+          <w:b/>
+          <w:bCs/>
+          <w:color w:val="000000"/>
+          <w:sz w:val="22"/>
+          <w:szCs w:val="22"/>
+        </w:rPr>
+      </w:pPr>
+    </w:p>
+    <w:p>
+      <w:pPr>
+        <w:pStyle w:val="NormalWeb"/>
+        <w:spacing w:before="0" w:beforeAutospacing="0" w:after="0" w:afterAutospacing="0"/>
+        <w:ind w:left="567"/>
+        <w:jc w:val="both"/>
+        <w:rPr>
+          <w:rFonts w:asciiTheme="minorBidi" w:hAnsiTheme="minorBidi" w:cstheme="minorBidi"/>
+          <w:b/>
+          <w:bCs/>
+          <w:color w:val="000000"/>
+          <w:sz w:val="22"/>
+          <w:szCs w:val="22"/>
+        </w:rPr>
+      </w:pPr>
+    </w:p>
+    <w:p>
+      <w:pPr>
+        <w:pStyle w:val="NormalWeb"/>
+        <w:spacing w:before="0" w:beforeAutospacing="0" w:after="0" w:afterAutospacing="0"/>
+        <w:ind w:left="567"/>
+        <w:jc w:val="both"/>
+        <w:rPr>
+          <w:rFonts w:asciiTheme="minorBidi" w:hAnsiTheme="minorBidi" w:cstheme="minorBidi"/>
+          <w:b/>
+          <w:bCs/>
+          <w:color w:val="000000"/>
+          <w:sz w:val="22"/>
+          <w:szCs w:val="22"/>
+        </w:rPr>
+      </w:pPr>
+    </w:p>
+    <w:p>
+      <w:pPr>
+        <w:pStyle w:val="NormalWeb"/>
+        <w:spacing w:before="0" w:beforeAutospacing="0" w:after="0" w:afterAutospacing="0"/>
+        <w:ind w:left="567"/>
+        <w:jc w:val="both"/>
+        <w:rPr>
+          <w:rFonts w:asciiTheme="minorBidi" w:hAnsiTheme="minorBidi" w:cstheme="minorBidi"/>
+          <w:b/>
+          <w:bCs/>
+          <w:color w:val="000000"/>
+          <w:sz w:val="22"/>
+          <w:szCs w:val="22"/>
+        </w:rPr>
+      </w:pPr>
+    </w:p>
+    <w:p>
+      <w:pPr>
+        <w:pStyle w:val="NormalWeb"/>
+        <w:spacing w:before="0" w:beforeAutospacing="0" w:after="0" w:afterAutospacing="0"/>
+        <w:ind w:left="567"/>
+        <w:jc w:val="both"/>
+        <w:rPr>
+          <w:rFonts w:asciiTheme="minorBidi" w:hAnsiTheme="minorBidi" w:cstheme="minorBidi"/>
+          <w:b/>
+          <w:bCs/>
+          <w:color w:val="000000"/>
+          <w:sz w:val="22"/>
+          <w:szCs w:val="22"/>
+        </w:rPr>
+      </w:pPr>
+    </w:p>
+    <w:p>
+      <w:pPr>
+        <w:pStyle w:val="NormalWeb"/>
+        <w:spacing w:before="0" w:beforeAutospacing="0" w:after="0" w:afterAutospacing="0"/>
+        <w:ind w:left="567"/>
+        <w:jc w:val="both"/>
+        <w:rPr>
+          <w:rFonts w:asciiTheme="minorBidi" w:hAnsiTheme="minorBidi" w:cstheme="minorBidi"/>
+          <w:b/>
+          <w:bCs/>
+          <w:color w:val="000000"/>
+          <w:sz w:val="22"/>
+          <w:szCs w:val="22"/>
+        </w:rPr>
+      </w:pPr>
+    </w:p>
+    <w:p>
+      <w:pPr>
+        <w:pStyle w:val="NormalWeb"/>
+        <w:spacing w:before="0" w:beforeAutospacing="0" w:after="0" w:afterAutospacing="0"/>
+        <w:ind w:left="567"/>
+        <w:jc w:val="both"/>
+        <w:rPr>
+          <w:rFonts w:asciiTheme="minorBidi" w:hAnsiTheme="minorBidi" w:cstheme="minorBidi"/>
+          <w:b/>
+          <w:bCs/>
+          <w:color w:val="000000"/>
+          <w:sz w:val="22"/>
+          <w:szCs w:val="22"/>
+        </w:rPr>
+      </w:pPr>
+    </w:p>
+    <w:p>
+      <w:pPr>
+        <w:pStyle w:val="NormalWeb"/>
+        <w:spacing w:before="0" w:beforeAutospacing="0" w:after="0" w:afterAutospacing="0"/>
+        <w:ind w:left="567"/>
+        <w:jc w:val="both"/>
+        <w:rPr>
+          <w:rFonts w:asciiTheme="minorBidi" w:hAnsiTheme="minorBidi" w:cstheme="minorBidi"/>
+          <w:b/>
+          <w:bCs/>
+          <w:color w:val="000000"/>
+          <w:sz w:val="22"/>
+          <w:szCs w:val="22"/>
+        </w:rPr>
+      </w:pPr>
+    </w:p>
+    <w:p>
+      <w:pPr>
+        <w:pStyle w:val="NormalWeb"/>
+        <w:spacing w:before="0" w:beforeAutospacing="0" w:after="0" w:afterAutospacing="0"/>
+        <w:ind w:left="567"/>
+        <w:jc w:val="both"/>
+        <w:rPr>
+          <w:rFonts w:asciiTheme="minorBidi" w:hAnsiTheme="minorBidi" w:cstheme="minorBidi"/>
+          <w:b/>
+          <w:bCs/>
+          <w:color w:val="000000"/>
+          <w:sz w:val="22"/>
+          <w:szCs w:val="22"/>
+        </w:rPr>
+      </w:pPr>
+    </w:p>
+    <w:p>
+      <w:pPr>
+        <w:pStyle w:val="NormalWeb"/>
+        <w:spacing w:before="0" w:beforeAutospacing="0" w:after="0" w:afterAutospacing="0"/>
+        <w:ind w:left="567"/>
+        <w:jc w:val="both"/>
+        <w:rPr>
+          <w:rFonts w:asciiTheme="minorBidi" w:hAnsiTheme="minorBidi" w:cstheme="minorBidi"/>
+          <w:b/>
+          <w:bCs/>
+          <w:color w:val="000000"/>
+          <w:sz w:val="22"/>
+          <w:szCs w:val="22"/>
+        </w:rPr>
+      </w:pPr>
+    </w:p>
+    <w:p>
+      <w:pPr>
+        <w:pStyle w:val="NormalWeb"/>
+        <w:spacing w:before="0" w:beforeAutospacing="0" w:after="0" w:afterAutospacing="0"/>
+        <w:ind w:left="567"/>
+        <w:jc w:val="both"/>
+        <w:rPr>
+          <w:rFonts w:asciiTheme="minorBidi" w:hAnsiTheme="minorBidi" w:cstheme="minorBidi"/>
+          <w:b/>
+          <w:bCs/>
+          <w:color w:val="000000"/>
+          <w:sz w:val="22"/>
+          <w:szCs w:val="22"/>
+        </w:rPr>
+      </w:pPr>
+    </w:p>
+    <w:p>
+      <w:pPr>
+        <w:pStyle w:val="NormalWeb"/>
+        <w:spacing w:before="0" w:beforeAutospacing="0" w:after="0" w:afterAutospacing="0"/>
+        <w:ind w:left="567"/>
+        <w:jc w:val="both"/>
+        <w:rPr>
+          <w:rFonts w:asciiTheme="minorBidi" w:hAnsiTheme="minorBidi" w:cstheme="minorBidi"/>
+          <w:b/>
+          <w:bCs/>
+          <w:color w:val="000000"/>
+          <w:sz w:val="22"/>
+          <w:szCs w:val="22"/>
+        </w:rPr>
+      </w:pPr>
+    </w:p>
+    <w:p>
+      <w:pPr>
+        <w:pStyle w:val="NormalWeb"/>
+        <w:spacing w:before="0" w:beforeAutospacing="0" w:after="0" w:afterAutospacing="0"/>
+        <w:ind w:left="567"/>
+        <w:jc w:val="both"/>
+        <w:rPr>
+          <w:rFonts w:asciiTheme="minorBidi" w:hAnsiTheme="minorBidi" w:cstheme="minorBidi"/>
+          <w:b/>
+          <w:bCs/>
+          <w:color w:val="000000"/>
+          <w:sz w:val="22"/>
+          <w:szCs w:val="22"/>
+        </w:rPr>
+      </w:pPr>
+    </w:p>
+    <w:p>
+      <w:pPr>
+        <w:pStyle w:val="NormalWeb"/>
+        <w:spacing w:before="0" w:beforeAutospacing="0" w:after="0" w:afterAutospacing="0"/>
+        <w:ind w:left="567"/>
+        <w:jc w:val="both"/>
+        <w:rPr>
+          <w:rFonts w:asciiTheme="minorBidi" w:hAnsiTheme="minorBidi" w:cstheme="minorBidi"/>
+          <w:b/>
+          <w:bCs/>
+          <w:color w:val="000000"/>
+          <w:sz w:val="22"/>
+          <w:szCs w:val="22"/>
+        </w:rPr>
+      </w:pPr>
+    </w:p>
+    <w:p>
+      <w:pPr>
+        <w:pStyle w:val="NormalWeb"/>
+        <w:spacing w:before="0" w:beforeAutospacing="0" w:after="0" w:afterAutospacing="0"/>
+        <w:ind w:left="567"/>
+        <w:jc w:val="both"/>
+        <w:rPr>
+          <w:rFonts w:asciiTheme="minorBidi" w:hAnsiTheme="minorBidi" w:cstheme="minorBidi"/>
+          <w:b/>
+          <w:bCs/>
+          <w:color w:val="000000"/>
+          <w:sz w:val="22"/>
+          <w:szCs w:val="22"/>
+        </w:rPr>
+      </w:pPr>
+    </w:p>
+    <w:p>
+      <w:pPr>
+        <w:pStyle w:val="NormalWeb"/>
+        <w:spacing w:before="0" w:beforeAutospacing="0" w:after="0" w:afterAutospacing="0"/>
+        <w:ind w:left="567"/>
+        <w:jc w:val="both"/>
+        <w:rPr>
+          <w:rFonts w:asciiTheme="minorBidi" w:hAnsiTheme="minorBidi" w:cstheme="minorBidi"/>
+          <w:b/>
+          <w:bCs/>
+          <w:color w:val="000000"/>
+          <w:sz w:val="22"/>
+          <w:szCs w:val="22"/>
+        </w:rPr>
+      </w:pPr>
+    </w:p>
+    <w:p>
+      <w:pPr>
+        <w:pStyle w:val="NormalWeb"/>
+        <w:spacing w:before="0" w:beforeAutospacing="0" w:after="0" w:afterAutospacing="0"/>
+        <w:ind w:firstLine="567"/>
+        <w:jc w:val="both"/>
+        <w:rPr>
+          <w:rFonts w:asciiTheme="minorBidi" w:hAnsiTheme="minorBidi" w:cstheme="minorBidi"/>
+        </w:rPr>
+      </w:pPr>
+      <w:r>
+        <w:rPr>
+          <w:rFonts w:asciiTheme="minorBidi" w:hAnsiTheme="minorBidi" w:cstheme="minorBidi"/>
+          <w:b/>
+          <w:bCs/>
+          <w:color w:val="000000"/>
+          <w:sz w:val="22"/>
+          <w:szCs w:val="22"/>
+        </w:rPr>
         <w:t>Gestion des réservations</w:t>
       </w:r>
       <w:r>
@@ -2364,7 +3018,7 @@
           <w:sz w:val="22"/>
           <w:szCs w:val="22"/>
         </w:rPr>
-        <w:t>Le logiciel permettra aux clients de réserver une table si celle-ci est disponible dans le cas contraire il sera mis en liste d’attente. Cela permettra d’optimiser la disponibilité des tables et réduire le temps d’attente.</w:t>
+        <w:t>Le logiciel permettra aux clients de réserver une table.</w:t>
       </w:r>
     </w:p>
     <w:p>
@@ -2372,6 +3026,140 @@
         <w:pStyle w:val="NormalWeb"/>
         <w:spacing w:before="0" w:beforeAutospacing="0" w:after="0" w:afterAutospacing="0"/>
         <w:ind w:left="567"/>
+        <w:jc w:val="both"/>
+        <w:rPr>
+          <w:rFonts w:asciiTheme="minorBidi" w:hAnsiTheme="minorBidi" w:cstheme="minorBidi"/>
+          <w:color w:val="000000"/>
+          <w:sz w:val="22"/>
+          <w:szCs w:val="22"/>
+        </w:rPr>
+      </w:pPr>
+      <w:r>
+        <w:rPr>
+          <w:rFonts w:asciiTheme="minorBidi" w:hAnsiTheme="minorBidi" w:cstheme="minorBidi"/>
+          <w:color w:val="000000"/>
+          <w:sz w:val="22"/>
+          <w:szCs w:val="22"/>
+        </w:rPr>
+        <w:t xml:space="preserve">Pour </w:t>
+      </w:r>
+      <w:r>
+        <w:rPr>
+          <w:rFonts w:asciiTheme="minorBidi" w:hAnsiTheme="minorBidi" w:cstheme="minorBidi"/>
+          <w:color w:val="000000"/>
+          <w:sz w:val="22"/>
+          <w:szCs w:val="22"/>
+        </w:rPr>
+        <w:t>gérer les réservations</w:t>
+      </w:r>
+      <w:r>
+        <w:rPr>
+          <w:rFonts w:asciiTheme="minorBidi" w:hAnsiTheme="minorBidi" w:cstheme="minorBidi"/>
+          <w:color w:val="000000"/>
+          <w:sz w:val="22"/>
+          <w:szCs w:val="22"/>
+        </w:rPr>
+        <w:t>,</w:t>
+      </w:r>
+      <w:r>
+        <w:rPr>
+          <w:rFonts w:asciiTheme="minorBidi" w:hAnsiTheme="minorBidi" w:cstheme="minorBidi"/>
+          <w:color w:val="000000"/>
+          <w:sz w:val="22"/>
+          <w:szCs w:val="22"/>
+        </w:rPr>
+        <w:t xml:space="preserve"> </w:t>
+      </w:r>
+      <w:r>
+        <w:rPr>
+          <w:rFonts w:asciiTheme="minorBidi" w:hAnsiTheme="minorBidi" w:cstheme="minorBidi"/>
+          <w:color w:val="000000"/>
+          <w:sz w:val="22"/>
+          <w:szCs w:val="22"/>
+        </w:rPr>
+        <w:t xml:space="preserve">les acteurs sont : </w:t>
+      </w:r>
+    </w:p>
+    <w:p>
+      <w:pPr>
+        <w:pStyle w:val="NormalWeb"/>
+        <w:spacing w:before="0" w:beforeAutospacing="0" w:after="0" w:afterAutospacing="0"/>
+        <w:ind w:left="567"/>
+        <w:jc w:val="both"/>
+        <w:rPr>
+          <w:rFonts w:asciiTheme="minorBidi" w:hAnsiTheme="minorBidi" w:cstheme="minorBidi"/>
+          <w:color w:val="000000"/>
+          <w:sz w:val="22"/>
+          <w:szCs w:val="22"/>
+        </w:rPr>
+      </w:pPr>
+    </w:p>
+    <w:p>
+      <w:pPr>
+        <w:pStyle w:val="NormalWeb"/>
+        <w:numPr>
+          <w:ilvl w:val="0"/>
+          <w:numId w:val="37"/>
+        </w:numPr>
+        <w:spacing w:before="0" w:beforeAutospacing="0" w:after="0" w:afterAutospacing="0"/>
+        <w:jc w:val="both"/>
+        <w:rPr>
+          <w:rFonts w:asciiTheme="minorBidi" w:hAnsiTheme="minorBidi" w:cstheme="minorBidi"/>
+          <w:color w:val="000000"/>
+          <w:sz w:val="22"/>
+          <w:szCs w:val="22"/>
+        </w:rPr>
+      </w:pPr>
+      <w:r>
+        <w:rPr>
+          <w:rFonts w:asciiTheme="minorBidi" w:hAnsiTheme="minorBidi" w:cstheme="minorBidi"/>
+          <w:color w:val="000000"/>
+          <w:sz w:val="22"/>
+          <w:szCs w:val="22"/>
+        </w:rPr>
+        <w:t xml:space="preserve">La </w:t>
+      </w:r>
+      <w:r>
+        <w:rPr>
+          <w:rFonts w:asciiTheme="minorBidi" w:hAnsiTheme="minorBidi" w:cstheme="minorBidi"/>
+          <w:color w:val="000000"/>
+          <w:sz w:val="22"/>
+          <w:szCs w:val="22"/>
+        </w:rPr>
+        <w:t xml:space="preserve">réservation </w:t>
+      </w:r>
+      <w:r>
+        <w:rPr>
+          <w:rFonts w:asciiTheme="minorBidi" w:hAnsiTheme="minorBidi" w:cstheme="minorBidi"/>
+          <w:color w:val="000000"/>
+          <w:sz w:val="22"/>
+          <w:szCs w:val="22"/>
+        </w:rPr>
+        <w:t xml:space="preserve">a nécessairement besoin d’un </w:t>
+      </w:r>
+      <w:r>
+        <w:rPr>
+          <w:rFonts w:asciiTheme="minorBidi" w:hAnsiTheme="minorBidi" w:cstheme="minorBidi"/>
+          <w:color w:val="000000"/>
+          <w:sz w:val="22"/>
+          <w:szCs w:val="22"/>
+        </w:rPr>
+        <w:t xml:space="preserve">client </w:t>
+      </w:r>
+      <w:r>
+        <w:rPr>
+          <w:rFonts w:asciiTheme="minorBidi" w:hAnsiTheme="minorBidi" w:cstheme="minorBidi"/>
+          <w:color w:val="000000"/>
+          <w:sz w:val="22"/>
+          <w:szCs w:val="22"/>
+        </w:rPr>
+        <w:t>pour être enclencher, donc ce dernier est un acteur primaire.</w:t>
+      </w:r>
+    </w:p>
+    <w:p>
+      <w:pPr>
+        <w:pStyle w:val="NormalWeb"/>
+        <w:spacing w:before="0" w:beforeAutospacing="0" w:after="0" w:afterAutospacing="0"/>
         <w:jc w:val="both"/>
         <w:rPr>
           <w:rFonts w:asciiTheme="minorBidi" w:hAnsiTheme="minorBidi" w:cstheme="minorBidi"/>
@@ -2399,7 +3187,7 @@
           <w:bdr w:val="none" w:sz="0" w:space="0" w:color="auto" w:frame="1"/>
         </w:rPr>
         <w:drawing>
-          <wp:inline distT="0" distB="0" distL="0" distR="0" wp14:anchorId="3D45A323" wp14:editId="28B8F624">
+          <wp:inline distT="0" distB="0" distL="0" distR="0" wp14:anchorId="3D45A323" wp14:editId="1B7C640A">
             <wp:extent cx="5735955" cy="3505200"/>
             <wp:effectExtent l="0" t="0" r="0" b="0"/>
             <wp:docPr id="500558859" name="Image 11" descr="Une image contenant texte, diagramme, ligne, cercle&#10;&#10;Description générée automatiquement"/>
@@ -2556,17 +3344,305 @@
         <w:jc w:val="both"/>
         <w:rPr>
           <w:rFonts w:asciiTheme="minorBidi" w:hAnsiTheme="minorBidi" w:cstheme="minorBidi"/>
-        </w:rPr>
-      </w:pPr>
-      <w:r>
-        <w:rPr>
-          <w:rFonts w:asciiTheme="minorBidi" w:hAnsiTheme="minorBidi" w:cstheme="minorBidi"/>
           <w:b/>
           <w:bCs/>
           <w:color w:val="000000"/>
           <w:sz w:val="22"/>
           <w:szCs w:val="22"/>
         </w:rPr>
+      </w:pPr>
+    </w:p>
+    <w:p>
+      <w:pPr>
+        <w:pStyle w:val="NormalWeb"/>
+        <w:spacing w:before="0" w:beforeAutospacing="0" w:after="0" w:afterAutospacing="0"/>
+        <w:ind w:left="567"/>
+        <w:jc w:val="both"/>
+        <w:rPr>
+          <w:rFonts w:asciiTheme="minorBidi" w:hAnsiTheme="minorBidi" w:cstheme="minorBidi"/>
+          <w:b/>
+          <w:bCs/>
+          <w:color w:val="000000"/>
+          <w:sz w:val="22"/>
+          <w:szCs w:val="22"/>
+        </w:rPr>
+      </w:pPr>
+    </w:p>
+    <w:p>
+      <w:pPr>
+        <w:pStyle w:val="NormalWeb"/>
+        <w:spacing w:before="0" w:beforeAutospacing="0" w:after="0" w:afterAutospacing="0"/>
+        <w:ind w:left="567"/>
+        <w:jc w:val="both"/>
+        <w:rPr>
+          <w:rFonts w:asciiTheme="minorBidi" w:hAnsiTheme="minorBidi" w:cstheme="minorBidi"/>
+          <w:b/>
+          <w:bCs/>
+          <w:color w:val="000000"/>
+          <w:sz w:val="22"/>
+          <w:szCs w:val="22"/>
+        </w:rPr>
+      </w:pPr>
+    </w:p>
+    <w:p>
+      <w:pPr>
+        <w:pStyle w:val="NormalWeb"/>
+        <w:spacing w:before="0" w:beforeAutospacing="0" w:after="0" w:afterAutospacing="0"/>
+        <w:ind w:left="567"/>
+        <w:jc w:val="both"/>
+        <w:rPr>
+          <w:rFonts w:asciiTheme="minorBidi" w:hAnsiTheme="minorBidi" w:cstheme="minorBidi"/>
+          <w:b/>
+          <w:bCs/>
+          <w:color w:val="000000"/>
+          <w:sz w:val="22"/>
+          <w:szCs w:val="22"/>
+        </w:rPr>
+      </w:pPr>
+    </w:p>
+    <w:p>
+      <w:pPr>
+        <w:pStyle w:val="NormalWeb"/>
+        <w:spacing w:before="0" w:beforeAutospacing="0" w:after="0" w:afterAutospacing="0"/>
+        <w:ind w:left="567"/>
+        <w:jc w:val="both"/>
+        <w:rPr>
+          <w:rFonts w:asciiTheme="minorBidi" w:hAnsiTheme="minorBidi" w:cstheme="minorBidi"/>
+          <w:b/>
+          <w:bCs/>
+          <w:color w:val="000000"/>
+          <w:sz w:val="22"/>
+          <w:szCs w:val="22"/>
+        </w:rPr>
+      </w:pPr>
+    </w:p>
+    <w:p>
+      <w:pPr>
+        <w:pStyle w:val="NormalWeb"/>
+        <w:spacing w:before="0" w:beforeAutospacing="0" w:after="0" w:afterAutospacing="0"/>
+        <w:ind w:left="567"/>
+        <w:jc w:val="both"/>
+        <w:rPr>
+          <w:rFonts w:asciiTheme="minorBidi" w:hAnsiTheme="minorBidi" w:cstheme="minorBidi"/>
+          <w:b/>
+          <w:bCs/>
+          <w:color w:val="000000"/>
+          <w:sz w:val="22"/>
+          <w:szCs w:val="22"/>
+        </w:rPr>
+      </w:pPr>
+    </w:p>
+    <w:p>
+      <w:pPr>
+        <w:pStyle w:val="NormalWeb"/>
+        <w:spacing w:before="0" w:beforeAutospacing="0" w:after="0" w:afterAutospacing="0"/>
+        <w:ind w:left="567"/>
+        <w:jc w:val="both"/>
+        <w:rPr>
+          <w:rFonts w:asciiTheme="minorBidi" w:hAnsiTheme="minorBidi" w:cstheme="minorBidi"/>
+          <w:b/>
+          <w:bCs/>
+          <w:color w:val="000000"/>
+          <w:sz w:val="22"/>
+          <w:szCs w:val="22"/>
+        </w:rPr>
+      </w:pPr>
+    </w:p>
+    <w:p>
+      <w:pPr>
+        <w:pStyle w:val="NormalWeb"/>
+        <w:spacing w:before="0" w:beforeAutospacing="0" w:after="0" w:afterAutospacing="0"/>
+        <w:ind w:left="567"/>
+        <w:jc w:val="both"/>
+        <w:rPr>
+          <w:rFonts w:asciiTheme="minorBidi" w:hAnsiTheme="minorBidi" w:cstheme="minorBidi"/>
+          <w:b/>
+          <w:bCs/>
+          <w:color w:val="000000"/>
+          <w:sz w:val="22"/>
+          <w:szCs w:val="22"/>
+        </w:rPr>
+      </w:pPr>
+    </w:p>
+    <w:p>
+      <w:pPr>
+        <w:pStyle w:val="NormalWeb"/>
+        <w:spacing w:before="0" w:beforeAutospacing="0" w:after="0" w:afterAutospacing="0"/>
+        <w:ind w:left="567"/>
+        <w:jc w:val="both"/>
+        <w:rPr>
+          <w:rFonts w:asciiTheme="minorBidi" w:hAnsiTheme="minorBidi" w:cstheme="minorBidi"/>
+          <w:b/>
+          <w:bCs/>
+          <w:color w:val="000000"/>
+          <w:sz w:val="22"/>
+          <w:szCs w:val="22"/>
+        </w:rPr>
+      </w:pPr>
+    </w:p>
+    <w:p>
+      <w:pPr>
+        <w:pStyle w:val="NormalWeb"/>
+        <w:spacing w:before="0" w:beforeAutospacing="0" w:after="0" w:afterAutospacing="0"/>
+        <w:ind w:left="567"/>
+        <w:jc w:val="both"/>
+        <w:rPr>
+          <w:rFonts w:asciiTheme="minorBidi" w:hAnsiTheme="minorBidi" w:cstheme="minorBidi"/>
+          <w:b/>
+          <w:bCs/>
+          <w:color w:val="000000"/>
+          <w:sz w:val="22"/>
+          <w:szCs w:val="22"/>
+        </w:rPr>
+      </w:pPr>
+    </w:p>
+    <w:p>
+      <w:pPr>
+        <w:pStyle w:val="NormalWeb"/>
+        <w:spacing w:before="0" w:beforeAutospacing="0" w:after="0" w:afterAutospacing="0"/>
+        <w:ind w:left="567"/>
+        <w:jc w:val="both"/>
+        <w:rPr>
+          <w:rFonts w:asciiTheme="minorBidi" w:hAnsiTheme="minorBidi" w:cstheme="minorBidi"/>
+          <w:b/>
+          <w:bCs/>
+          <w:color w:val="000000"/>
+          <w:sz w:val="22"/>
+          <w:szCs w:val="22"/>
+        </w:rPr>
+      </w:pPr>
+    </w:p>
+    <w:p>
+      <w:pPr>
+        <w:pStyle w:val="NormalWeb"/>
+        <w:spacing w:before="0" w:beforeAutospacing="0" w:after="0" w:afterAutospacing="0"/>
+        <w:ind w:left="567"/>
+        <w:jc w:val="both"/>
+        <w:rPr>
+          <w:rFonts w:asciiTheme="minorBidi" w:hAnsiTheme="minorBidi" w:cstheme="minorBidi"/>
+          <w:b/>
+          <w:bCs/>
+          <w:color w:val="000000"/>
+          <w:sz w:val="22"/>
+          <w:szCs w:val="22"/>
+        </w:rPr>
+      </w:pPr>
+    </w:p>
+    <w:p>
+      <w:pPr>
+        <w:pStyle w:val="NormalWeb"/>
+        <w:spacing w:before="0" w:beforeAutospacing="0" w:after="0" w:afterAutospacing="0"/>
+        <w:ind w:left="567"/>
+        <w:jc w:val="both"/>
+        <w:rPr>
+          <w:rFonts w:asciiTheme="minorBidi" w:hAnsiTheme="minorBidi" w:cstheme="minorBidi"/>
+          <w:b/>
+          <w:bCs/>
+          <w:color w:val="000000"/>
+          <w:sz w:val="22"/>
+          <w:szCs w:val="22"/>
+        </w:rPr>
+      </w:pPr>
+    </w:p>
+    <w:p>
+      <w:pPr>
+        <w:pStyle w:val="NormalWeb"/>
+        <w:spacing w:before="0" w:beforeAutospacing="0" w:after="0" w:afterAutospacing="0"/>
+        <w:ind w:left="567"/>
+        <w:jc w:val="both"/>
+        <w:rPr>
+          <w:rFonts w:asciiTheme="minorBidi" w:hAnsiTheme="minorBidi" w:cstheme="minorBidi"/>
+          <w:b/>
+          <w:bCs/>
+          <w:color w:val="000000"/>
+          <w:sz w:val="22"/>
+          <w:szCs w:val="22"/>
+        </w:rPr>
+      </w:pPr>
+    </w:p>
+    <w:p>
+      <w:pPr>
+        <w:pStyle w:val="NormalWeb"/>
+        <w:spacing w:before="0" w:beforeAutospacing="0" w:after="0" w:afterAutospacing="0"/>
+        <w:ind w:left="567"/>
+        <w:jc w:val="both"/>
+        <w:rPr>
+          <w:rFonts w:asciiTheme="minorBidi" w:hAnsiTheme="minorBidi" w:cstheme="minorBidi"/>
+          <w:b/>
+          <w:bCs/>
+          <w:color w:val="000000"/>
+          <w:sz w:val="22"/>
+          <w:szCs w:val="22"/>
+        </w:rPr>
+      </w:pPr>
+    </w:p>
+    <w:p>
+      <w:pPr>
+        <w:pStyle w:val="NormalWeb"/>
+        <w:spacing w:before="0" w:beforeAutospacing="0" w:after="0" w:afterAutospacing="0"/>
+        <w:ind w:left="567"/>
+        <w:jc w:val="both"/>
+        <w:rPr>
+          <w:rFonts w:asciiTheme="minorBidi" w:hAnsiTheme="minorBidi" w:cstheme="minorBidi"/>
+          <w:b/>
+          <w:bCs/>
+          <w:color w:val="000000"/>
+          <w:sz w:val="22"/>
+          <w:szCs w:val="22"/>
+        </w:rPr>
+      </w:pPr>
+    </w:p>
+    <w:p>
+      <w:pPr>
+        <w:pStyle w:val="NormalWeb"/>
+        <w:spacing w:before="0" w:beforeAutospacing="0" w:after="0" w:afterAutospacing="0"/>
+        <w:ind w:left="567"/>
+        <w:jc w:val="both"/>
+        <w:rPr>
+          <w:rFonts w:asciiTheme="minorBidi" w:hAnsiTheme="minorBidi" w:cstheme="minorBidi"/>
+          <w:b/>
+          <w:bCs/>
+          <w:color w:val="000000"/>
+          <w:sz w:val="22"/>
+          <w:szCs w:val="22"/>
+        </w:rPr>
+      </w:pPr>
+    </w:p>
+    <w:p>
+      <w:pPr>
+        <w:pStyle w:val="NormalWeb"/>
+        <w:spacing w:before="0" w:beforeAutospacing="0" w:after="0" w:afterAutospacing="0"/>
+        <w:ind w:left="567"/>
+        <w:jc w:val="both"/>
+        <w:rPr>
+          <w:rFonts w:asciiTheme="minorBidi" w:hAnsiTheme="minorBidi" w:cstheme="minorBidi"/>
+          <w:b/>
+          <w:bCs/>
+          <w:color w:val="000000"/>
+          <w:sz w:val="22"/>
+          <w:szCs w:val="22"/>
+        </w:rPr>
+      </w:pPr>
+    </w:p>
+    <w:p>
+      <w:pPr>
+        <w:pStyle w:val="NormalWeb"/>
+        <w:spacing w:before="0" w:beforeAutospacing="0" w:after="0" w:afterAutospacing="0"/>
+        <w:ind w:left="567"/>
+        <w:jc w:val="both"/>
+        <w:rPr>
+          <w:rFonts w:asciiTheme="minorBidi" w:hAnsiTheme="minorBidi" w:cstheme="minorBidi"/>
+        </w:rPr>
+      </w:pPr>
+      <w:r>
+        <w:rPr>
+          <w:rFonts w:asciiTheme="minorBidi" w:hAnsiTheme="minorBidi" w:cstheme="minorBidi"/>
+          <w:b/>
+          <w:bCs/>
+          <w:color w:val="000000"/>
+          <w:sz w:val="22"/>
+          <w:szCs w:val="22"/>
+        </w:rPr>
         <w:t>Communication en cuisine</w:t>
       </w:r>
       <w:r>
@@ -2599,25 +3675,7 @@
           <w:sz w:val="22"/>
           <w:szCs w:val="22"/>
         </w:rPr>
-        <w:t xml:space="preserve">Le logiciel sera capable de notifier les serveurs dès lors que les cuisiniers signalent qu’une commande est prête, mais aussi de tenir le client de l’avancement de la </w:t>
-      </w:r>
-      <w:r>
-        <w:rPr>
-          <w:rFonts w:asciiTheme="minorBidi" w:hAnsiTheme="minorBidi" w:cstheme="minorBidi"/>
-          <w:color w:val="000000"/>
-          <w:sz w:val="22"/>
-          <w:szCs w:val="22"/>
-        </w:rPr>
-        <w:t>préparation de</w:t>
-      </w:r>
-      <w:r>
-        <w:rPr>
-          <w:rFonts w:asciiTheme="minorBidi" w:hAnsiTheme="minorBidi" w:cstheme="minorBidi"/>
-          <w:color w:val="000000"/>
-          <w:sz w:val="22"/>
-          <w:szCs w:val="22"/>
-        </w:rPr>
-        <w:t xml:space="preserve"> son plat.</w:t>
+        <w:t>Le logiciel sera capable de notifier les serveurs dès lors que les cuisiniers signalent qu’une commande est prête, mais aussi de tenir le client de l’avancement de la préparation de son plat.</w:t>
       </w:r>
     </w:p>
     <w:p>
@@ -2637,6 +3695,217 @@
     <w:p>
       <w:pPr>
         <w:pStyle w:val="NormalWeb"/>
+        <w:spacing w:before="0" w:beforeAutospacing="0" w:after="0" w:afterAutospacing="0"/>
+        <w:ind w:left="567"/>
+        <w:jc w:val="both"/>
+        <w:rPr>
+          <w:rFonts w:asciiTheme="minorBidi" w:hAnsiTheme="minorBidi" w:cstheme="minorBidi"/>
+          <w:color w:val="000000"/>
+          <w:sz w:val="22"/>
+          <w:szCs w:val="22"/>
+        </w:rPr>
+      </w:pPr>
+      <w:r>
+        <w:rPr>
+          <w:rFonts w:asciiTheme="minorBidi" w:hAnsiTheme="minorBidi" w:cstheme="minorBidi"/>
+          <w:color w:val="000000"/>
+          <w:sz w:val="22"/>
+          <w:szCs w:val="22"/>
+        </w:rPr>
+        <w:t xml:space="preserve">Pour </w:t>
+      </w:r>
+      <w:r>
+        <w:rPr>
+          <w:rFonts w:asciiTheme="minorBidi" w:hAnsiTheme="minorBidi" w:cstheme="minorBidi"/>
+          <w:color w:val="000000"/>
+          <w:sz w:val="22"/>
+          <w:szCs w:val="22"/>
+        </w:rPr>
+        <w:t xml:space="preserve">gérer les communications avec la cuisine </w:t>
+      </w:r>
+      <w:r>
+        <w:rPr>
+          <w:rFonts w:asciiTheme="minorBidi" w:hAnsiTheme="minorBidi" w:cstheme="minorBidi"/>
+          <w:color w:val="000000"/>
+          <w:sz w:val="22"/>
+          <w:szCs w:val="22"/>
+        </w:rPr>
+        <w:t xml:space="preserve">les acteurs sont : </w:t>
+      </w:r>
+    </w:p>
+    <w:p>
+      <w:pPr>
+        <w:pStyle w:val="NormalWeb"/>
+        <w:numPr>
+          <w:ilvl w:val="0"/>
+          <w:numId w:val="37"/>
+        </w:numPr>
+        <w:spacing w:before="0" w:beforeAutospacing="0" w:after="0" w:afterAutospacing="0"/>
+        <w:jc w:val="both"/>
+        <w:rPr>
+          <w:rFonts w:asciiTheme="minorBidi" w:hAnsiTheme="minorBidi" w:cstheme="minorBidi"/>
+          <w:color w:val="000000"/>
+          <w:sz w:val="22"/>
+          <w:szCs w:val="22"/>
+        </w:rPr>
+      </w:pPr>
+      <w:r>
+        <w:rPr>
+          <w:rFonts w:asciiTheme="minorBidi" w:hAnsiTheme="minorBidi" w:cstheme="minorBidi"/>
+          <w:color w:val="000000"/>
+          <w:sz w:val="22"/>
+          <w:szCs w:val="22"/>
+        </w:rPr>
+        <w:t>L</w:t>
+      </w:r>
+      <w:r>
+        <w:rPr>
+          <w:rFonts w:asciiTheme="minorBidi" w:hAnsiTheme="minorBidi" w:cstheme="minorBidi"/>
+          <w:color w:val="000000"/>
+          <w:sz w:val="22"/>
+          <w:szCs w:val="22"/>
+        </w:rPr>
+        <w:t xml:space="preserve">’annonce de fin de préparation de commande </w:t>
+      </w:r>
+      <w:r>
+        <w:rPr>
+          <w:rFonts w:asciiTheme="minorBidi" w:hAnsiTheme="minorBidi" w:cstheme="minorBidi"/>
+          <w:color w:val="000000"/>
+          <w:sz w:val="22"/>
+          <w:szCs w:val="22"/>
+        </w:rPr>
+        <w:t xml:space="preserve">a nécessairement besoin d’un </w:t>
+      </w:r>
+      <w:r>
+        <w:rPr>
+          <w:rFonts w:asciiTheme="minorBidi" w:hAnsiTheme="minorBidi" w:cstheme="minorBidi"/>
+          <w:color w:val="000000"/>
+          <w:sz w:val="22"/>
+          <w:szCs w:val="22"/>
+        </w:rPr>
+        <w:t xml:space="preserve">cuisinier </w:t>
+      </w:r>
+      <w:r>
+        <w:rPr>
+          <w:rFonts w:asciiTheme="minorBidi" w:hAnsiTheme="minorBidi" w:cstheme="minorBidi"/>
+          <w:color w:val="000000"/>
+          <w:sz w:val="22"/>
+          <w:szCs w:val="22"/>
+        </w:rPr>
+        <w:t>pour être enclencher, donc ce dernier est un acteur primaire.</w:t>
+      </w:r>
+    </w:p>
+    <w:p>
+      <w:pPr>
+        <w:pStyle w:val="NormalWeb"/>
+        <w:numPr>
+          <w:ilvl w:val="0"/>
+          <w:numId w:val="37"/>
+        </w:numPr>
+        <w:spacing w:before="0" w:beforeAutospacing="0" w:after="0" w:afterAutospacing="0"/>
+        <w:jc w:val="both"/>
+        <w:rPr>
+          <w:rFonts w:asciiTheme="minorBidi" w:hAnsiTheme="minorBidi" w:cstheme="minorBidi"/>
+          <w:color w:val="000000"/>
+          <w:sz w:val="22"/>
+          <w:szCs w:val="22"/>
+        </w:rPr>
+      </w:pPr>
+      <w:r>
+        <w:rPr>
+          <w:rFonts w:asciiTheme="minorBidi" w:hAnsiTheme="minorBidi" w:cstheme="minorBidi"/>
+          <w:color w:val="000000"/>
+          <w:sz w:val="22"/>
+          <w:szCs w:val="22"/>
+        </w:rPr>
+        <w:t>L</w:t>
+      </w:r>
+      <w:r>
+        <w:rPr>
+          <w:rFonts w:asciiTheme="minorBidi" w:hAnsiTheme="minorBidi" w:cstheme="minorBidi"/>
+          <w:color w:val="000000"/>
+          <w:sz w:val="22"/>
+          <w:szCs w:val="22"/>
+        </w:rPr>
+        <w:t xml:space="preserve">’annonce est </w:t>
+      </w:r>
+      <w:r>
+        <w:rPr>
+          <w:rFonts w:asciiTheme="minorBidi" w:hAnsiTheme="minorBidi" w:cstheme="minorBidi"/>
+          <w:color w:val="000000"/>
+          <w:sz w:val="22"/>
+          <w:szCs w:val="22"/>
+        </w:rPr>
+        <w:t xml:space="preserve">ensuite </w:t>
+      </w:r>
+      <w:r>
+        <w:rPr>
+          <w:rFonts w:asciiTheme="minorBidi" w:hAnsiTheme="minorBidi" w:cstheme="minorBidi"/>
+          <w:color w:val="000000"/>
+          <w:sz w:val="22"/>
+          <w:szCs w:val="22"/>
+        </w:rPr>
+        <w:t xml:space="preserve">transmise </w:t>
+      </w:r>
+      <w:r>
+        <w:rPr>
+          <w:rFonts w:asciiTheme="minorBidi" w:hAnsiTheme="minorBidi" w:cstheme="minorBidi"/>
+          <w:color w:val="000000"/>
+          <w:sz w:val="22"/>
+          <w:szCs w:val="22"/>
+        </w:rPr>
+        <w:t>au</w:t>
+      </w:r>
+      <w:r>
+        <w:rPr>
+          <w:rFonts w:asciiTheme="minorBidi" w:hAnsiTheme="minorBidi" w:cstheme="minorBidi"/>
+          <w:color w:val="000000"/>
+          <w:sz w:val="22"/>
+          <w:szCs w:val="22"/>
+        </w:rPr>
+        <w:t xml:space="preserve"> serveur</w:t>
+      </w:r>
+      <w:r>
+        <w:rPr>
+          <w:rFonts w:asciiTheme="minorBidi" w:hAnsiTheme="minorBidi" w:cstheme="minorBidi"/>
+          <w:color w:val="000000"/>
+          <w:sz w:val="22"/>
+          <w:szCs w:val="22"/>
+        </w:rPr>
+        <w:t>, qui est acteur secondaire.</w:t>
+      </w:r>
+    </w:p>
+    <w:p>
+      <w:pPr>
+        <w:pStyle w:val="NormalWeb"/>
+        <w:spacing w:before="0" w:beforeAutospacing="0" w:after="0" w:afterAutospacing="0"/>
+        <w:ind w:left="567"/>
+        <w:jc w:val="both"/>
+        <w:rPr>
+          <w:rFonts w:asciiTheme="minorBidi" w:hAnsiTheme="minorBidi" w:cstheme="minorBidi"/>
+          <w:color w:val="000000"/>
+          <w:sz w:val="22"/>
+          <w:szCs w:val="22"/>
+        </w:rPr>
+      </w:pPr>
+    </w:p>
+    <w:p>
+      <w:pPr>
+        <w:pStyle w:val="NormalWeb"/>
+        <w:spacing w:before="0" w:beforeAutospacing="0" w:after="0" w:afterAutospacing="0"/>
+        <w:ind w:left="567"/>
+        <w:jc w:val="both"/>
+        <w:rPr>
+          <w:rFonts w:asciiTheme="minorBidi" w:hAnsiTheme="minorBidi" w:cstheme="minorBidi"/>
+          <w:color w:val="000000"/>
+          <w:sz w:val="22"/>
+          <w:szCs w:val="22"/>
+        </w:rPr>
+      </w:pPr>
+    </w:p>
+    <w:p>
+      <w:pPr>
+        <w:pStyle w:val="NormalWeb"/>
         <w:keepNext/>
         <w:spacing w:before="0" w:beforeAutospacing="0" w:after="0" w:afterAutospacing="0"/>
         <w:ind w:left="567" w:firstLine="567"/>
@@ -2649,8 +3918,8 @@
           <w:bdr w:val="none" w:sz="0" w:space="0" w:color="auto" w:frame="1"/>
         </w:rPr>
         <w:drawing>
-          <wp:inline distT="0" distB="0" distL="0" distR="0" wp14:anchorId="1AAD4DDF" wp14:editId="1A397136">
-            <wp:extent cx="5735955" cy="3505200"/>
+          <wp:inline distT="0" distB="0" distL="0" distR="0" wp14:anchorId="1AAD4DDF" wp14:editId="06AFA5E8">
+            <wp:extent cx="5735955" cy="2611582"/>
             <wp:effectExtent l="0" t="0" r="0" b="0"/>
             <wp:docPr id="2084459126" name="Image 9" descr="Une image contenant texte, diagramme, ligne, Tracé&#10;&#10;Description générée automatiquement"/>
             <wp:cNvGraphicFramePr>
@@ -2665,7 +3934,7 @@
                       <a:picLocks noChangeAspect="1" noChangeArrowheads="1"/>
                     </pic:cNvPicPr>
                   </pic:nvPicPr>
-                  <pic:blipFill>
+                  <pic:blipFill rotWithShape="1">
                     <a:blip r:embed="rId16" cstate="print">
                       <a:extLst>
                         <a:ext uri="{28A0092B-C50C-407E-A947-70E740481C1C}">
@@ -2673,15 +3942,13 @@
                         </a:ext>
                       </a:extLst>
                     </a:blip>
-                    <a:srcRect/>
-                    <a:stretch>
-                      <a:fillRect/>
-                    </a:stretch>
+                    <a:srcRect b="25494"/>
+                    <a:stretch/>
                   </pic:blipFill>
                   <pic:spPr bwMode="auto">
                     <a:xfrm>
                       <a:off x="0" y="0"/>
-                      <a:ext cx="5735955" cy="3505200"/>
+                      <a:ext cx="5735955" cy="2611582"/>
                     </a:xfrm>
                     <a:prstGeom prst="rect">
                       <a:avLst/>
@@ -2690,6 +3957,11 @@
                     <a:ln>
                       <a:noFill/>
                     </a:ln>
+                    <a:extLst>
+                      <a:ext uri="{53640926-AAD7-44D8-BBD7-CCE9431645EC}">
+                        <a14:shadowObscured xmlns:a14="http://schemas.microsoft.com/office/drawing/2010/main"/>
+                      </a:ext>
+                    </a:extLst>
                   </pic:spPr>
                 </pic:pic>
               </a:graphicData>
@@ -2719,24 +3991,6 @@
     <w:p/>
     <w:p/>
     <w:p/>
-    <w:p/>
-    <w:p/>
-    <w:p/>
-    <w:p/>
-    <w:p/>
-    <w:p/>
-    <w:p/>
-    <w:p/>
-    <w:p/>
-    <w:p/>
-    <w:p/>
-    <w:p/>
-    <w:p/>
-    <w:p/>
-    <w:p/>
-    <w:p/>
-    <w:p/>
-    <w:p/>
     <w:p>
       <w:pPr>
         <w:pStyle w:val="NormalWeb"/>
@@ -2745,17 +3999,401 @@
         <w:jc w:val="both"/>
         <w:rPr>
           <w:rFonts w:asciiTheme="minorBidi" w:hAnsiTheme="minorBidi" w:cstheme="minorBidi"/>
-        </w:rPr>
-      </w:pPr>
-      <w:r>
-        <w:rPr>
-          <w:rFonts w:asciiTheme="minorBidi" w:hAnsiTheme="minorBidi" w:cstheme="minorBidi"/>
           <w:b/>
           <w:bCs/>
           <w:color w:val="000000"/>
           <w:sz w:val="22"/>
           <w:szCs w:val="22"/>
         </w:rPr>
+      </w:pPr>
+    </w:p>
+    <w:p>
+      <w:pPr>
+        <w:pStyle w:val="NormalWeb"/>
+        <w:spacing w:before="0" w:beforeAutospacing="0" w:after="0" w:afterAutospacing="0"/>
+        <w:ind w:left="567"/>
+        <w:jc w:val="both"/>
+        <w:rPr>
+          <w:rFonts w:asciiTheme="minorBidi" w:hAnsiTheme="minorBidi" w:cstheme="minorBidi"/>
+          <w:b/>
+          <w:bCs/>
+          <w:color w:val="000000"/>
+          <w:sz w:val="22"/>
+          <w:szCs w:val="22"/>
+        </w:rPr>
+      </w:pPr>
+    </w:p>
+    <w:p>
+      <w:pPr>
+        <w:pStyle w:val="NormalWeb"/>
+        <w:spacing w:before="0" w:beforeAutospacing="0" w:after="0" w:afterAutospacing="0"/>
+        <w:ind w:left="567"/>
+        <w:jc w:val="both"/>
+        <w:rPr>
+          <w:rFonts w:asciiTheme="minorBidi" w:hAnsiTheme="minorBidi" w:cstheme="minorBidi"/>
+          <w:b/>
+          <w:bCs/>
+          <w:color w:val="000000"/>
+          <w:sz w:val="22"/>
+          <w:szCs w:val="22"/>
+        </w:rPr>
+      </w:pPr>
+    </w:p>
+    <w:p>
+      <w:pPr>
+        <w:pStyle w:val="NormalWeb"/>
+        <w:spacing w:before="0" w:beforeAutospacing="0" w:after="0" w:afterAutospacing="0"/>
+        <w:ind w:left="567"/>
+        <w:jc w:val="both"/>
+        <w:rPr>
+          <w:rFonts w:asciiTheme="minorBidi" w:hAnsiTheme="minorBidi" w:cstheme="minorBidi"/>
+          <w:b/>
+          <w:bCs/>
+          <w:color w:val="000000"/>
+          <w:sz w:val="22"/>
+          <w:szCs w:val="22"/>
+        </w:rPr>
+      </w:pPr>
+    </w:p>
+    <w:p>
+      <w:pPr>
+        <w:pStyle w:val="NormalWeb"/>
+        <w:spacing w:before="0" w:beforeAutospacing="0" w:after="0" w:afterAutospacing="0"/>
+        <w:ind w:left="567"/>
+        <w:jc w:val="both"/>
+        <w:rPr>
+          <w:rFonts w:asciiTheme="minorBidi" w:hAnsiTheme="minorBidi" w:cstheme="minorBidi"/>
+          <w:b/>
+          <w:bCs/>
+          <w:color w:val="000000"/>
+          <w:sz w:val="22"/>
+          <w:szCs w:val="22"/>
+        </w:rPr>
+      </w:pPr>
+    </w:p>
+    <w:p>
+      <w:pPr>
+        <w:pStyle w:val="NormalWeb"/>
+        <w:spacing w:before="0" w:beforeAutospacing="0" w:after="0" w:afterAutospacing="0"/>
+        <w:ind w:left="567"/>
+        <w:jc w:val="both"/>
+        <w:rPr>
+          <w:rFonts w:asciiTheme="minorBidi" w:hAnsiTheme="minorBidi" w:cstheme="minorBidi"/>
+          <w:b/>
+          <w:bCs/>
+          <w:color w:val="000000"/>
+          <w:sz w:val="22"/>
+          <w:szCs w:val="22"/>
+        </w:rPr>
+      </w:pPr>
+    </w:p>
+    <w:p>
+      <w:pPr>
+        <w:pStyle w:val="NormalWeb"/>
+        <w:spacing w:before="0" w:beforeAutospacing="0" w:after="0" w:afterAutospacing="0"/>
+        <w:ind w:left="567"/>
+        <w:jc w:val="both"/>
+        <w:rPr>
+          <w:rFonts w:asciiTheme="minorBidi" w:hAnsiTheme="minorBidi" w:cstheme="minorBidi"/>
+          <w:b/>
+          <w:bCs/>
+          <w:color w:val="000000"/>
+          <w:sz w:val="22"/>
+          <w:szCs w:val="22"/>
+        </w:rPr>
+      </w:pPr>
+    </w:p>
+    <w:p>
+      <w:pPr>
+        <w:pStyle w:val="NormalWeb"/>
+        <w:spacing w:before="0" w:beforeAutospacing="0" w:after="0" w:afterAutospacing="0"/>
+        <w:ind w:left="567"/>
+        <w:jc w:val="both"/>
+        <w:rPr>
+          <w:rFonts w:asciiTheme="minorBidi" w:hAnsiTheme="minorBidi" w:cstheme="minorBidi"/>
+          <w:b/>
+          <w:bCs/>
+          <w:color w:val="000000"/>
+          <w:sz w:val="22"/>
+          <w:szCs w:val="22"/>
+        </w:rPr>
+      </w:pPr>
+    </w:p>
+    <w:p>
+      <w:pPr>
+        <w:pStyle w:val="NormalWeb"/>
+        <w:spacing w:before="0" w:beforeAutospacing="0" w:after="0" w:afterAutospacing="0"/>
+        <w:ind w:left="567"/>
+        <w:jc w:val="both"/>
+        <w:rPr>
+          <w:rFonts w:asciiTheme="minorBidi" w:hAnsiTheme="minorBidi" w:cstheme="minorBidi"/>
+          <w:b/>
+          <w:bCs/>
+          <w:color w:val="000000"/>
+          <w:sz w:val="22"/>
+          <w:szCs w:val="22"/>
+        </w:rPr>
+      </w:pPr>
+    </w:p>
+    <w:p>
+      <w:pPr>
+        <w:pStyle w:val="NormalWeb"/>
+        <w:spacing w:before="0" w:beforeAutospacing="0" w:after="0" w:afterAutospacing="0"/>
+        <w:ind w:left="567"/>
+        <w:jc w:val="both"/>
+        <w:rPr>
+          <w:rFonts w:asciiTheme="minorBidi" w:hAnsiTheme="minorBidi" w:cstheme="minorBidi"/>
+          <w:b/>
+          <w:bCs/>
+          <w:color w:val="000000"/>
+          <w:sz w:val="22"/>
+          <w:szCs w:val="22"/>
+        </w:rPr>
+      </w:pPr>
+    </w:p>
+    <w:p>
+      <w:pPr>
+        <w:pStyle w:val="NormalWeb"/>
+        <w:spacing w:before="0" w:beforeAutospacing="0" w:after="0" w:afterAutospacing="0"/>
+        <w:ind w:left="567"/>
+        <w:jc w:val="both"/>
+        <w:rPr>
+          <w:rFonts w:asciiTheme="minorBidi" w:hAnsiTheme="minorBidi" w:cstheme="minorBidi"/>
+          <w:b/>
+          <w:bCs/>
+          <w:color w:val="000000"/>
+          <w:sz w:val="22"/>
+          <w:szCs w:val="22"/>
+        </w:rPr>
+      </w:pPr>
+    </w:p>
+    <w:p>
+      <w:pPr>
+        <w:pStyle w:val="NormalWeb"/>
+        <w:spacing w:before="0" w:beforeAutospacing="0" w:after="0" w:afterAutospacing="0"/>
+        <w:ind w:left="567"/>
+        <w:jc w:val="both"/>
+        <w:rPr>
+          <w:rFonts w:asciiTheme="minorBidi" w:hAnsiTheme="minorBidi" w:cstheme="minorBidi"/>
+          <w:b/>
+          <w:bCs/>
+          <w:color w:val="000000"/>
+          <w:sz w:val="22"/>
+          <w:szCs w:val="22"/>
+        </w:rPr>
+      </w:pPr>
+    </w:p>
+    <w:p>
+      <w:pPr>
+        <w:pStyle w:val="NormalWeb"/>
+        <w:spacing w:before="0" w:beforeAutospacing="0" w:after="0" w:afterAutospacing="0"/>
+        <w:ind w:left="567"/>
+        <w:jc w:val="both"/>
+        <w:rPr>
+          <w:rFonts w:asciiTheme="minorBidi" w:hAnsiTheme="minorBidi" w:cstheme="minorBidi"/>
+          <w:b/>
+          <w:bCs/>
+          <w:color w:val="000000"/>
+          <w:sz w:val="22"/>
+          <w:szCs w:val="22"/>
+        </w:rPr>
+      </w:pPr>
+    </w:p>
+    <w:p>
+      <w:pPr>
+        <w:pStyle w:val="NormalWeb"/>
+        <w:spacing w:before="0" w:beforeAutospacing="0" w:after="0" w:afterAutospacing="0"/>
+        <w:ind w:left="567"/>
+        <w:jc w:val="both"/>
+        <w:rPr>
+          <w:rFonts w:asciiTheme="minorBidi" w:hAnsiTheme="minorBidi" w:cstheme="minorBidi"/>
+          <w:b/>
+          <w:bCs/>
+          <w:color w:val="000000"/>
+          <w:sz w:val="22"/>
+          <w:szCs w:val="22"/>
+        </w:rPr>
+      </w:pPr>
+    </w:p>
+    <w:p>
+      <w:pPr>
+        <w:pStyle w:val="NormalWeb"/>
+        <w:spacing w:before="0" w:beforeAutospacing="0" w:after="0" w:afterAutospacing="0"/>
+        <w:ind w:left="567"/>
+        <w:jc w:val="both"/>
+        <w:rPr>
+          <w:rFonts w:asciiTheme="minorBidi" w:hAnsiTheme="minorBidi" w:cstheme="minorBidi"/>
+          <w:b/>
+          <w:bCs/>
+          <w:color w:val="000000"/>
+          <w:sz w:val="22"/>
+          <w:szCs w:val="22"/>
+        </w:rPr>
+      </w:pPr>
+    </w:p>
+    <w:p>
+      <w:pPr>
+        <w:pStyle w:val="NormalWeb"/>
+        <w:spacing w:before="0" w:beforeAutospacing="0" w:after="0" w:afterAutospacing="0"/>
+        <w:ind w:left="567"/>
+        <w:jc w:val="both"/>
+        <w:rPr>
+          <w:rFonts w:asciiTheme="minorBidi" w:hAnsiTheme="minorBidi" w:cstheme="minorBidi"/>
+          <w:b/>
+          <w:bCs/>
+          <w:color w:val="000000"/>
+          <w:sz w:val="22"/>
+          <w:szCs w:val="22"/>
+        </w:rPr>
+      </w:pPr>
+    </w:p>
+    <w:p>
+      <w:pPr>
+        <w:pStyle w:val="NormalWeb"/>
+        <w:spacing w:before="0" w:beforeAutospacing="0" w:after="0" w:afterAutospacing="0"/>
+        <w:ind w:left="567"/>
+        <w:jc w:val="both"/>
+        <w:rPr>
+          <w:rFonts w:asciiTheme="minorBidi" w:hAnsiTheme="minorBidi" w:cstheme="minorBidi"/>
+          <w:b/>
+          <w:bCs/>
+          <w:color w:val="000000"/>
+          <w:sz w:val="22"/>
+          <w:szCs w:val="22"/>
+        </w:rPr>
+      </w:pPr>
+    </w:p>
+    <w:p>
+      <w:pPr>
+        <w:pStyle w:val="NormalWeb"/>
+        <w:spacing w:before="0" w:beforeAutospacing="0" w:after="0" w:afterAutospacing="0"/>
+        <w:ind w:left="567"/>
+        <w:jc w:val="both"/>
+        <w:rPr>
+          <w:rFonts w:asciiTheme="minorBidi" w:hAnsiTheme="minorBidi" w:cstheme="minorBidi"/>
+          <w:b/>
+          <w:bCs/>
+          <w:color w:val="000000"/>
+          <w:sz w:val="22"/>
+          <w:szCs w:val="22"/>
+        </w:rPr>
+      </w:pPr>
+    </w:p>
+    <w:p>
+      <w:pPr>
+        <w:pStyle w:val="NormalWeb"/>
+        <w:spacing w:before="0" w:beforeAutospacing="0" w:after="0" w:afterAutospacing="0"/>
+        <w:ind w:left="567"/>
+        <w:jc w:val="both"/>
+        <w:rPr>
+          <w:rFonts w:asciiTheme="minorBidi" w:hAnsiTheme="minorBidi" w:cstheme="minorBidi"/>
+          <w:b/>
+          <w:bCs/>
+          <w:color w:val="000000"/>
+          <w:sz w:val="22"/>
+          <w:szCs w:val="22"/>
+        </w:rPr>
+      </w:pPr>
+    </w:p>
+    <w:p>
+      <w:pPr>
+        <w:pStyle w:val="NormalWeb"/>
+        <w:spacing w:before="0" w:beforeAutospacing="0" w:after="0" w:afterAutospacing="0"/>
+        <w:ind w:left="567"/>
+        <w:jc w:val="both"/>
+        <w:rPr>
+          <w:rFonts w:asciiTheme="minorBidi" w:hAnsiTheme="minorBidi" w:cstheme="minorBidi"/>
+          <w:b/>
+          <w:bCs/>
+          <w:color w:val="000000"/>
+          <w:sz w:val="22"/>
+          <w:szCs w:val="22"/>
+        </w:rPr>
+      </w:pPr>
+    </w:p>
+    <w:p>
+      <w:pPr>
+        <w:pStyle w:val="NormalWeb"/>
+        <w:spacing w:before="0" w:beforeAutospacing="0" w:after="0" w:afterAutospacing="0"/>
+        <w:ind w:left="567"/>
+        <w:jc w:val="both"/>
+        <w:rPr>
+          <w:rFonts w:asciiTheme="minorBidi" w:hAnsiTheme="minorBidi" w:cstheme="minorBidi"/>
+          <w:b/>
+          <w:bCs/>
+          <w:color w:val="000000"/>
+          <w:sz w:val="22"/>
+          <w:szCs w:val="22"/>
+        </w:rPr>
+      </w:pPr>
+    </w:p>
+    <w:p>
+      <w:pPr>
+        <w:pStyle w:val="NormalWeb"/>
+        <w:spacing w:before="0" w:beforeAutospacing="0" w:after="0" w:afterAutospacing="0"/>
+        <w:ind w:left="567"/>
+        <w:jc w:val="both"/>
+        <w:rPr>
+          <w:rFonts w:asciiTheme="minorBidi" w:hAnsiTheme="minorBidi" w:cstheme="minorBidi"/>
+          <w:b/>
+          <w:bCs/>
+          <w:color w:val="000000"/>
+          <w:sz w:val="22"/>
+          <w:szCs w:val="22"/>
+        </w:rPr>
+      </w:pPr>
+    </w:p>
+    <w:p>
+      <w:pPr>
+        <w:pStyle w:val="NormalWeb"/>
+        <w:spacing w:before="0" w:beforeAutospacing="0" w:after="0" w:afterAutospacing="0"/>
+        <w:ind w:left="567"/>
+        <w:jc w:val="both"/>
+        <w:rPr>
+          <w:rFonts w:asciiTheme="minorBidi" w:hAnsiTheme="minorBidi" w:cstheme="minorBidi"/>
+          <w:b/>
+          <w:bCs/>
+          <w:color w:val="000000"/>
+          <w:sz w:val="22"/>
+          <w:szCs w:val="22"/>
+        </w:rPr>
+      </w:pPr>
+    </w:p>
+    <w:p>
+      <w:pPr>
+        <w:pStyle w:val="NormalWeb"/>
+        <w:spacing w:before="0" w:beforeAutospacing="0" w:after="0" w:afterAutospacing="0"/>
+        <w:ind w:left="567"/>
+        <w:jc w:val="both"/>
+        <w:rPr>
+          <w:rFonts w:asciiTheme="minorBidi" w:hAnsiTheme="minorBidi" w:cstheme="minorBidi"/>
+          <w:b/>
+          <w:bCs/>
+          <w:color w:val="000000"/>
+          <w:sz w:val="22"/>
+          <w:szCs w:val="22"/>
+        </w:rPr>
+      </w:pPr>
+    </w:p>
+    <w:p>
+      <w:pPr>
+        <w:pStyle w:val="NormalWeb"/>
+        <w:spacing w:before="0" w:beforeAutospacing="0" w:after="0" w:afterAutospacing="0"/>
+        <w:ind w:left="567"/>
+        <w:jc w:val="both"/>
+        <w:rPr>
+          <w:rFonts w:asciiTheme="minorBidi" w:hAnsiTheme="minorBidi" w:cstheme="minorBidi"/>
+        </w:rPr>
+      </w:pPr>
+      <w:r>
+        <w:rPr>
+          <w:rFonts w:asciiTheme="minorBidi" w:hAnsiTheme="minorBidi" w:cstheme="minorBidi"/>
+          <w:b/>
+          <w:bCs/>
+          <w:color w:val="000000"/>
+          <w:sz w:val="22"/>
+          <w:szCs w:val="22"/>
+        </w:rPr>
         <w:t>Paiement automatisé</w:t>
       </w:r>
       <w:r>
@@ -2788,25 +4426,7 @@
           <w:sz w:val="22"/>
           <w:szCs w:val="22"/>
         </w:rPr>
-        <w:t xml:space="preserve">Chaque client aura la possibilité de payer sa commande en ligne via la tablette ou le sans contact </w:t>
-      </w:r>
-      <w:r>
-        <w:rPr>
-          <w:rFonts w:asciiTheme="minorBidi" w:hAnsiTheme="minorBidi" w:cstheme="minorBidi"/>
-          <w:color w:val="000000"/>
-          <w:sz w:val="22"/>
-          <w:szCs w:val="22"/>
-        </w:rPr>
-        <w:t>afin de</w:t>
-      </w:r>
-      <w:r>
-        <w:rPr>
-          <w:rFonts w:asciiTheme="minorBidi" w:hAnsiTheme="minorBidi" w:cstheme="minorBidi"/>
-          <w:color w:val="000000"/>
-          <w:sz w:val="22"/>
-          <w:szCs w:val="22"/>
-        </w:rPr>
-        <w:t xml:space="preserve"> faciliter le paiement. </w:t>
+        <w:t xml:space="preserve">Chaque client aura la possibilité de payer sa commande en ligne via la tablette ou le sans contact afin de faciliter le paiement. </w:t>
       </w:r>
     </w:p>
     <w:p>
@@ -2826,22 +4446,272 @@
     <w:p>
       <w:pPr>
         <w:pStyle w:val="NormalWeb"/>
+        <w:spacing w:before="0" w:beforeAutospacing="0" w:after="0" w:afterAutospacing="0"/>
+        <w:ind w:left="567"/>
+        <w:jc w:val="both"/>
+        <w:rPr>
+          <w:rFonts w:asciiTheme="minorBidi" w:hAnsiTheme="minorBidi" w:cstheme="minorBidi"/>
+          <w:color w:val="000000"/>
+          <w:sz w:val="22"/>
+          <w:szCs w:val="22"/>
+        </w:rPr>
+      </w:pPr>
+      <w:r>
+        <w:rPr>
+          <w:rFonts w:asciiTheme="minorBidi" w:hAnsiTheme="minorBidi" w:cstheme="minorBidi"/>
+          <w:color w:val="000000"/>
+          <w:sz w:val="22"/>
+          <w:szCs w:val="22"/>
+        </w:rPr>
+        <w:t xml:space="preserve">Pour </w:t>
+      </w:r>
+      <w:r>
+        <w:rPr>
+          <w:rFonts w:asciiTheme="minorBidi" w:hAnsiTheme="minorBidi" w:cstheme="minorBidi"/>
+          <w:color w:val="000000"/>
+          <w:sz w:val="22"/>
+          <w:szCs w:val="22"/>
+        </w:rPr>
+        <w:t xml:space="preserve">le paiement </w:t>
+      </w:r>
+      <w:r>
+        <w:rPr>
+          <w:rFonts w:asciiTheme="minorBidi" w:hAnsiTheme="minorBidi" w:cstheme="minorBidi"/>
+          <w:color w:val="000000"/>
+          <w:sz w:val="22"/>
+          <w:szCs w:val="22"/>
+        </w:rPr>
+        <w:t xml:space="preserve">les acteurs sont : </w:t>
+      </w:r>
+    </w:p>
+    <w:p>
+      <w:pPr>
+        <w:pStyle w:val="NormalWeb"/>
+        <w:numPr>
+          <w:ilvl w:val="0"/>
+          <w:numId w:val="37"/>
+        </w:numPr>
+        <w:spacing w:before="0" w:beforeAutospacing="0" w:after="0" w:afterAutospacing="0"/>
+        <w:jc w:val="both"/>
+        <w:rPr>
+          <w:rFonts w:asciiTheme="minorBidi" w:hAnsiTheme="minorBidi" w:cstheme="minorBidi"/>
+          <w:color w:val="000000"/>
+          <w:sz w:val="22"/>
+          <w:szCs w:val="22"/>
+        </w:rPr>
+      </w:pPr>
+      <w:r>
+        <w:rPr>
+          <w:rFonts w:asciiTheme="minorBidi" w:hAnsiTheme="minorBidi" w:cstheme="minorBidi"/>
+          <w:color w:val="000000"/>
+          <w:sz w:val="22"/>
+          <w:szCs w:val="22"/>
+        </w:rPr>
+        <w:t xml:space="preserve">Le paiement </w:t>
+      </w:r>
+      <w:r>
+        <w:rPr>
+          <w:rFonts w:asciiTheme="minorBidi" w:hAnsiTheme="minorBidi" w:cstheme="minorBidi"/>
+          <w:color w:val="000000"/>
+          <w:sz w:val="22"/>
+          <w:szCs w:val="22"/>
+        </w:rPr>
+        <w:t xml:space="preserve">a nécessairement besoin d’un </w:t>
+      </w:r>
+      <w:r>
+        <w:rPr>
+          <w:rFonts w:asciiTheme="minorBidi" w:hAnsiTheme="minorBidi" w:cstheme="minorBidi"/>
+          <w:color w:val="000000"/>
+          <w:sz w:val="22"/>
+          <w:szCs w:val="22"/>
+        </w:rPr>
+        <w:t xml:space="preserve">client </w:t>
+      </w:r>
+      <w:r>
+        <w:rPr>
+          <w:rFonts w:asciiTheme="minorBidi" w:hAnsiTheme="minorBidi" w:cstheme="minorBidi"/>
+          <w:color w:val="000000"/>
+          <w:sz w:val="22"/>
+          <w:szCs w:val="22"/>
+        </w:rPr>
+        <w:t>pour être enclencher, donc ce dernier est un acteur primaire.</w:t>
+      </w:r>
+    </w:p>
+    <w:p>
+      <w:pPr>
+        <w:pStyle w:val="NormalWeb"/>
+        <w:numPr>
+          <w:ilvl w:val="0"/>
+          <w:numId w:val="37"/>
+        </w:numPr>
+        <w:spacing w:before="0" w:beforeAutospacing="0" w:after="0" w:afterAutospacing="0"/>
+        <w:jc w:val="both"/>
+        <w:rPr>
+          <w:rFonts w:asciiTheme="minorBidi" w:hAnsiTheme="minorBidi" w:cstheme="minorBidi"/>
+          <w:color w:val="000000"/>
+          <w:sz w:val="22"/>
+          <w:szCs w:val="22"/>
+        </w:rPr>
+      </w:pPr>
+      <w:r>
+        <w:rPr>
+          <w:rFonts w:asciiTheme="minorBidi" w:hAnsiTheme="minorBidi" w:cstheme="minorBidi"/>
+          <w:color w:val="000000"/>
+          <w:sz w:val="22"/>
+          <w:szCs w:val="22"/>
+        </w:rPr>
+        <w:t>L</w:t>
+      </w:r>
+      <w:r>
+        <w:rPr>
+          <w:rFonts w:asciiTheme="minorBidi" w:hAnsiTheme="minorBidi" w:cstheme="minorBidi"/>
+          <w:color w:val="000000"/>
+          <w:sz w:val="22"/>
+          <w:szCs w:val="22"/>
+        </w:rPr>
+        <w:t>e paiement est ensuite</w:t>
+      </w:r>
+      <w:r>
+        <w:rPr>
+          <w:rFonts w:asciiTheme="minorBidi" w:hAnsiTheme="minorBidi" w:cstheme="minorBidi"/>
+          <w:color w:val="000000"/>
+          <w:sz w:val="22"/>
+          <w:szCs w:val="22"/>
+        </w:rPr>
+        <w:t xml:space="preserve"> transmis au serveur</w:t>
+      </w:r>
+      <w:r>
+        <w:rPr>
+          <w:rFonts w:asciiTheme="minorBidi" w:hAnsiTheme="minorBidi" w:cstheme="minorBidi"/>
+          <w:color w:val="000000"/>
+          <w:sz w:val="22"/>
+          <w:szCs w:val="22"/>
+        </w:rPr>
+        <w:t xml:space="preserve"> et a la société de paiement</w:t>
+      </w:r>
+      <w:r>
+        <w:rPr>
+          <w:rFonts w:asciiTheme="minorBidi" w:hAnsiTheme="minorBidi" w:cstheme="minorBidi"/>
+          <w:color w:val="000000"/>
+          <w:sz w:val="22"/>
+          <w:szCs w:val="22"/>
+        </w:rPr>
+        <w:t xml:space="preserve">, qui </w:t>
+      </w:r>
+      <w:r>
+        <w:rPr>
+          <w:rFonts w:asciiTheme="minorBidi" w:hAnsiTheme="minorBidi" w:cstheme="minorBidi"/>
+          <w:color w:val="000000"/>
+          <w:sz w:val="22"/>
+          <w:szCs w:val="22"/>
+        </w:rPr>
+        <w:t>sont des</w:t>
+      </w:r>
+      <w:r>
+        <w:rPr>
+          <w:rFonts w:asciiTheme="minorBidi" w:hAnsiTheme="minorBidi" w:cstheme="minorBidi"/>
+          <w:color w:val="000000"/>
+          <w:sz w:val="22"/>
+          <w:szCs w:val="22"/>
+        </w:rPr>
+        <w:t xml:space="preserve"> acteur</w:t>
+      </w:r>
+      <w:r>
+        <w:rPr>
+          <w:rFonts w:asciiTheme="minorBidi" w:hAnsiTheme="minorBidi" w:cstheme="minorBidi"/>
+          <w:color w:val="000000"/>
+          <w:sz w:val="22"/>
+          <w:szCs w:val="22"/>
+        </w:rPr>
+        <w:t>s</w:t>
+      </w:r>
+      <w:r>
+        <w:rPr>
+          <w:rFonts w:asciiTheme="minorBidi" w:hAnsiTheme="minorBidi" w:cstheme="minorBidi"/>
+          <w:color w:val="000000"/>
+          <w:sz w:val="22"/>
+          <w:szCs w:val="22"/>
+        </w:rPr>
+        <w:t xml:space="preserve"> secondaire</w:t>
+      </w:r>
+      <w:r>
+        <w:rPr>
+          <w:rFonts w:asciiTheme="minorBidi" w:hAnsiTheme="minorBidi" w:cstheme="minorBidi"/>
+          <w:color w:val="000000"/>
+          <w:sz w:val="22"/>
+          <w:szCs w:val="22"/>
+        </w:rPr>
+        <w:t>s</w:t>
+      </w:r>
+      <w:r>
+        <w:rPr>
+          <w:rFonts w:asciiTheme="minorBidi" w:hAnsiTheme="minorBidi" w:cstheme="minorBidi"/>
+          <w:color w:val="000000"/>
+          <w:sz w:val="22"/>
+          <w:szCs w:val="22"/>
+        </w:rPr>
+        <w:t>.</w:t>
+      </w:r>
+    </w:p>
+    <w:p>
+      <w:pPr>
+        <w:pStyle w:val="NormalWeb"/>
+        <w:spacing w:before="0" w:beforeAutospacing="0" w:after="0" w:afterAutospacing="0"/>
+        <w:ind w:left="567"/>
+        <w:jc w:val="both"/>
+        <w:rPr>
+          <w:rFonts w:asciiTheme="minorBidi" w:hAnsiTheme="minorBidi" w:cstheme="minorBidi"/>
+          <w:color w:val="000000"/>
+          <w:sz w:val="22"/>
+          <w:szCs w:val="22"/>
+        </w:rPr>
+      </w:pPr>
+    </w:p>
+    <w:p>
+      <w:pPr>
+        <w:pStyle w:val="NormalWeb"/>
+        <w:spacing w:before="0" w:beforeAutospacing="0" w:after="0" w:afterAutospacing="0"/>
+        <w:ind w:left="567"/>
+        <w:jc w:val="both"/>
+        <w:rPr>
+          <w:rFonts w:asciiTheme="minorBidi" w:hAnsiTheme="minorBidi" w:cstheme="minorBidi"/>
+          <w:color w:val="000000"/>
+          <w:sz w:val="22"/>
+          <w:szCs w:val="22"/>
+        </w:rPr>
+      </w:pPr>
+    </w:p>
+    <w:p>
+      <w:pPr>
+        <w:pStyle w:val="NormalWeb"/>
+        <w:spacing w:before="0" w:beforeAutospacing="0" w:after="0" w:afterAutospacing="0"/>
+        <w:ind w:left="567"/>
+        <w:jc w:val="both"/>
+        <w:rPr>
+          <w:rFonts w:asciiTheme="minorBidi" w:hAnsiTheme="minorBidi" w:cstheme="minorBidi"/>
+          <w:color w:val="000000"/>
+          <w:sz w:val="22"/>
+          <w:szCs w:val="22"/>
+        </w:rPr>
+      </w:pPr>
+    </w:p>
+    <w:p>
+      <w:pPr>
+        <w:pStyle w:val="NormalWeb"/>
         <w:keepNext/>
         <w:spacing w:before="0" w:beforeAutospacing="0" w:after="0" w:afterAutospacing="0"/>
-        <w:ind w:left="567" w:firstLine="709"/>
+        <w:ind w:left="567" w:firstLine="1134"/>
         <w:jc w:val="both"/>
       </w:pPr>
       <w:r>
         <w:rPr>
           <w:noProof/>
-          <w:szCs w:val="22"/>
-          <w:bdr w:val="none" w:sz="0" w:space="0" w:color="auto" w:frame="1"/>
         </w:rPr>
         <w:drawing>
-          <wp:inline distT="0" distB="0" distL="0" distR="0" wp14:anchorId="428C55C5" wp14:editId="4584FF0D">
-            <wp:extent cx="5735955" cy="3685540"/>
-            <wp:effectExtent l="0" t="0" r="0" b="0"/>
-            <wp:docPr id="1046569797" name="Image 7" descr="Une image contenant texte, diagramme, Dessin technique, ligne&#10;&#10;Description générée automatiquement"/>
+          <wp:inline distT="0" distB="0" distL="0" distR="0" wp14:anchorId="128D9FA7" wp14:editId="44E8EAE0">
+            <wp:extent cx="4884420" cy="4023564"/>
+            <wp:effectExtent l="0" t="0" r="0" b="7620"/>
+            <wp:docPr id="1018178477" name="Image 2" descr="Une image contenant diagramme, texte, croquis, ligne&#10;&#10;Description générée automatiquement"/>
             <wp:cNvGraphicFramePr>
               <a:graphicFrameLocks xmlns:a="http://schemas.openxmlformats.org/drawingml/2006/main" noChangeAspect="1"/>
             </wp:cNvGraphicFramePr>
@@ -2849,36 +4719,36 @@
               <a:graphicData uri="http://schemas.openxmlformats.org/drawingml/2006/picture">
                 <pic:pic xmlns:pic="http://schemas.openxmlformats.org/drawingml/2006/picture">
                   <pic:nvPicPr>
-                    <pic:cNvPr id="1046569797" name="Image 7" descr="Une image contenant texte, diagramme, Dessin technique, ligne&#10;&#10;Description générée automatiquement"/>
-                    <pic:cNvPicPr>
-                      <a:picLocks noChangeAspect="1" noChangeArrowheads="1"/>
-                    </pic:cNvPicPr>
+                    <pic:cNvPr id="1018178477" name="Image 2" descr="Une image contenant diagramme, texte, croquis, ligne&#10;&#10;Description générée automatiquement"/>
+                    <pic:cNvPicPr/>
                   </pic:nvPicPr>
-                  <pic:blipFill>
-                    <a:blip r:embed="rId17" cstate="print">
+                  <pic:blipFill rotWithShape="1">
+                    <a:blip r:embed="rId17">
                       <a:extLst>
                         <a:ext uri="{28A0092B-C50C-407E-A947-70E740481C1C}">
                           <a14:useLocalDpi xmlns:a14="http://schemas.microsoft.com/office/drawing/2010/main" val="0"/>
                         </a:ext>
                       </a:extLst>
                     </a:blip>
-                    <a:srcRect/>
-                    <a:stretch>
-                      <a:fillRect/>
-                    </a:stretch>
+                    <a:srcRect l="6666" r="6334"/>
+                    <a:stretch/>
                   </pic:blipFill>
                   <pic:spPr bwMode="auto">
                     <a:xfrm>
                       <a:off x="0" y="0"/>
-                      <a:ext cx="5735955" cy="3685540"/>
+                      <a:ext cx="4884420" cy="4023564"/>
                     </a:xfrm>
                     <a:prstGeom prst="rect">
                       <a:avLst/>
                     </a:prstGeom>
-                    <a:noFill/>
                     <a:ln>
                       <a:noFill/>
                     </a:ln>
+                    <a:extLst>
+                      <a:ext uri="{53640926-AAD7-44D8-BBD7-CCE9431645EC}">
+                        <a14:shadowObscured xmlns:a14="http://schemas.microsoft.com/office/drawing/2010/main"/>
+                      </a:ext>
+                    </a:extLst>
                   </pic:spPr>
                 </pic:pic>
               </a:graphicData>
@@ -4140,6 +6010,155 @@
     </w:lvl>
   </w:abstractNum>
   <w:abstractNum w:abstractNumId="9" w15:restartNumberingAfterBreak="0">
+    <w:nsid w:val="30376B5E"/>
+    <w:multiLevelType w:val="multilevel"/>
+    <w:tmpl w:val="98021E6E"/>
+    <w:lvl w:ilvl="0">
+      <w:start w:val="1"/>
+      <w:numFmt w:val="bullet"/>
+      <w:lvlText w:val=""/>
+      <w:lvlJc w:val="left"/>
+      <w:pPr>
+        <w:tabs>
+          <w:tab w:val="num" w:pos="720"/>
+        </w:tabs>
+        <w:ind w:left="720" w:hanging="360"/>
+      </w:pPr>
+      <w:rPr>
+        <w:rFonts w:ascii="Symbol" w:hAnsi="Symbol" w:hint="default"/>
+        <w:sz w:val="20"/>
+      </w:rPr>
+    </w:lvl>
+    <w:lvl w:ilvl="1" w:tentative="1">
+      <w:start w:val="1"/>
+      <w:numFmt w:val="bullet"/>
+      <w:lvlText w:val="o"/>
+      <w:lvlJc w:val="left"/>
+      <w:pPr>
+        <w:tabs>
+          <w:tab w:val="num" w:pos="1440"/>
+        </w:tabs>
+        <w:ind w:left="1440" w:hanging="360"/>
+      </w:pPr>
+      <w:rPr>
+        <w:rFonts w:ascii="Courier New" w:hAnsi="Courier New" w:hint="default"/>
+        <w:sz w:val="20"/>
+      </w:rPr>
+    </w:lvl>
+    <w:lvl w:ilvl="2" w:tentative="1">
+      <w:start w:val="1"/>
+      <w:numFmt w:val="bullet"/>
+      <w:lvlText w:val=""/>
+      <w:lvlJc w:val="left"/>
+      <w:pPr>
+        <w:tabs>
+          <w:tab w:val="num" w:pos="2160"/>
+        </w:tabs>
+        <w:ind w:left="2160" w:hanging="360"/>
+      </w:pPr>
+      <w:rPr>
+        <w:rFonts w:ascii="Wingdings" w:hAnsi="Wingdings" w:hint="default"/>
+        <w:sz w:val="20"/>
+      </w:rPr>
+    </w:lvl>
+    <w:lvl w:ilvl="3" w:tentative="1">
+      <w:start w:val="1"/>
+      <w:numFmt w:val="bullet"/>
+      <w:lvlText w:val=""/>
+      <w:lvlJc w:val="left"/>
+      <w:pPr>
+        <w:tabs>
+          <w:tab w:val="num" w:pos="2880"/>
+        </w:tabs>
+        <w:ind w:left="2880" w:hanging="360"/>
+      </w:pPr>
+      <w:rPr>
+        <w:rFonts w:ascii="Wingdings" w:hAnsi="Wingdings" w:hint="default"/>
+        <w:sz w:val="20"/>
+      </w:rPr>
+    </w:lvl>
+    <w:lvl w:ilvl="4" w:tentative="1">
+      <w:start w:val="1"/>
+      <w:numFmt w:val="bullet"/>
+      <w:lvlText w:val=""/>
+      <w:lvlJc w:val="left"/>
+      <w:pPr>
+        <w:tabs>
+          <w:tab w:val="num" w:pos="3600"/>
+        </w:tabs>
+        <w:ind w:left="3600" w:hanging="360"/>
+      </w:pPr>
+      <w:rPr>
+        <w:rFonts w:ascii="Wingdings" w:hAnsi="Wingdings" w:hint="default"/>
+        <w:sz w:val="20"/>
+      </w:rPr>
+    </w:lvl>
+    <w:lvl w:ilvl="5" w:tentative="1">
+      <w:start w:val="1"/>
+      <w:numFmt w:val="bullet"/>
+      <w:lvlText w:val=""/>
+      <w:lvlJc w:val="left"/>
+      <w:pPr>
+        <w:tabs>
+          <w:tab w:val="num" w:pos="4320"/>
+        </w:tabs>
+        <w:ind w:left="4320" w:hanging="360"/>
+      </w:pPr>
+      <w:rPr>
+        <w:rFonts w:ascii="Wingdings" w:hAnsi="Wingdings" w:hint="default"/>
+        <w:sz w:val="20"/>
+      </w:rPr>
+    </w:lvl>
+    <w:lvl w:ilvl="6" w:tentative="1">
+      <w:start w:val="1"/>
+      <w:numFmt w:val="bullet"/>
+      <w:lvlText w:val=""/>
+      <w:lvlJc w:val="left"/>
+      <w:pPr>
+        <w:tabs>
+          <w:tab w:val="num" w:pos="5040"/>
+        </w:tabs>
+        <w:ind w:left="5040" w:hanging="360"/>
+      </w:pPr>
+      <w:rPr>
+        <w:rFonts w:ascii="Wingdings" w:hAnsi="Wingdings" w:hint="default"/>
+        <w:sz w:val="20"/>
+      </w:rPr>
+    </w:lvl>
+    <w:lvl w:ilvl="7" w:tentative="1">
+      <w:start w:val="1"/>
+      <w:numFmt w:val="bullet"/>
+      <w:lvlText w:val=""/>
+      <w:lvlJc w:val="left"/>
+      <w:pPr>
+        <w:tabs>
+          <w:tab w:val="num" w:pos="5760"/>
+        </w:tabs>
+        <w:ind w:left="5760" w:hanging="360"/>
+      </w:pPr>
+      <w:rPr>
+        <w:rFonts w:ascii="Wingdings" w:hAnsi="Wingdings" w:hint="default"/>
+        <w:sz w:val="20"/>
+      </w:rPr>
+    </w:lvl>
+    <w:lvl w:ilvl="8" w:tentative="1">
+      <w:start w:val="1"/>
+      <w:numFmt w:val="bullet"/>
+      <w:lvlText w:val=""/>
+      <w:lvlJc w:val="left"/>
+      <w:pPr>
+        <w:tabs>
+          <w:tab w:val="num" w:pos="6480"/>
+        </w:tabs>
+        <w:ind w:left="6480" w:hanging="360"/>
+      </w:pPr>
+      <w:rPr>
+        <w:rFonts w:ascii="Wingdings" w:hAnsi="Wingdings" w:hint="default"/>
+        <w:sz w:val="20"/>
+      </w:rPr>
+    </w:lvl>
+  </w:abstractNum>
+  <w:abstractNum w:abstractNumId="10" w15:restartNumberingAfterBreak="0">
     <w:nsid w:val="346E293E"/>
     <w:multiLevelType w:val="hybridMultilevel"/>
     <w:tmpl w:val="D6AE6E9C"/>
@@ -4252,7 +6271,7 @@
       </w:rPr>
     </w:lvl>
   </w:abstractNum>
-  <w:abstractNum w:abstractNumId="10" w15:restartNumberingAfterBreak="0">
+  <w:abstractNum w:abstractNumId="11" w15:restartNumberingAfterBreak="0">
     <w:nsid w:val="348A5CDA"/>
     <w:multiLevelType w:val="hybridMultilevel"/>
     <w:tmpl w:val="DFBE0054"/>
@@ -4365,7 +6384,7 @@
       </w:rPr>
     </w:lvl>
   </w:abstractNum>
-  <w:abstractNum w:abstractNumId="11" w15:restartNumberingAfterBreak="0">
+  <w:abstractNum w:abstractNumId="12" w15:restartNumberingAfterBreak="0">
     <w:nsid w:val="375627BC"/>
     <w:multiLevelType w:val="hybridMultilevel"/>
     <w:tmpl w:val="3470194E"/>
@@ -4478,7 +6497,7 @@
       </w:rPr>
     </w:lvl>
   </w:abstractNum>
-  <w:abstractNum w:abstractNumId="12" w15:restartNumberingAfterBreak="0">
+  <w:abstractNum w:abstractNumId="13" w15:restartNumberingAfterBreak="0">
     <w:nsid w:val="3851315F"/>
     <w:multiLevelType w:val="hybridMultilevel"/>
     <w:tmpl w:val="6BA4EA8A"/>
@@ -4690,7 +6709,7 @@
       </w:rPr>
     </w:lvl>
   </w:abstractNum>
-  <w:abstractNum w:abstractNumId="13" w15:restartNumberingAfterBreak="0">
+  <w:abstractNum w:abstractNumId="14" w15:restartNumberingAfterBreak="0">
     <w:nsid w:val="38BD5867"/>
     <w:multiLevelType w:val="hybridMultilevel"/>
     <w:tmpl w:val="2D382574"/>
@@ -4779,7 +6798,119 @@
       </w:pPr>
     </w:lvl>
   </w:abstractNum>
-  <w:abstractNum w:abstractNumId="14" w15:restartNumberingAfterBreak="0">
+  <w:abstractNum w:abstractNumId="15" w15:restartNumberingAfterBreak="0">
+    <w:nsid w:val="39FA5CAF"/>
+    <w:multiLevelType w:val="hybridMultilevel"/>
+    <w:tmpl w:val="46D85C96"/>
+    <w:lvl w:ilvl="0" w:tplc="7898CABC">
+      <w:numFmt w:val="bullet"/>
+      <w:lvlText w:val="-"/>
+      <w:lvlJc w:val="left"/>
+      <w:pPr>
+        <w:ind w:left="1068" w:hanging="360"/>
+      </w:pPr>
+      <w:rPr>
+        <w:rFonts w:ascii="Arial" w:eastAsia="Times New Roman" w:hAnsi="Arial" w:cs="Arial" w:hint="default"/>
+      </w:rPr>
+    </w:lvl>
+    <w:lvl w:ilvl="1" w:tplc="040C0003" w:tentative="1">
+      <w:start w:val="1"/>
+      <w:numFmt w:val="bullet"/>
+      <w:lvlText w:val="o"/>
+      <w:lvlJc w:val="left"/>
+      <w:pPr>
+        <w:ind w:left="1788" w:hanging="360"/>
+      </w:pPr>
+      <w:rPr>
+        <w:rFonts w:ascii="Courier New" w:hAnsi="Courier New" w:cs="Courier New" w:hint="default"/>
+      </w:rPr>
+    </w:lvl>
+    <w:lvl w:ilvl="2" w:tplc="040C0005" w:tentative="1">
+      <w:start w:val="1"/>
+      <w:numFmt w:val="bullet"/>
+      <w:lvlText w:val=""/>
+      <w:lvlJc w:val="left"/>
+      <w:pPr>
+        <w:ind w:left="2508" w:hanging="360"/>
+      </w:pPr>
+      <w:rPr>
+        <w:rFonts w:ascii="Wingdings" w:hAnsi="Wingdings" w:hint="default"/>
+      </w:rPr>
+    </w:lvl>
+    <w:lvl w:ilvl="3" w:tplc="040C0001" w:tentative="1">
+      <w:start w:val="1"/>
+      <w:numFmt w:val="bullet"/>
+      <w:lvlText w:val=""/>
+      <w:lvlJc w:val="left"/>
+      <w:pPr>
+        <w:ind w:left="3228" w:hanging="360"/>
+      </w:pPr>
+      <w:rPr>
+        <w:rFonts w:ascii="Symbol" w:hAnsi="Symbol" w:hint="default"/>
+      </w:rPr>
+    </w:lvl>
+    <w:lvl w:ilvl="4" w:tplc="040C0003" w:tentative="1">
+      <w:start w:val="1"/>
+      <w:numFmt w:val="bullet"/>
+      <w:lvlText w:val="o"/>
+      <w:lvlJc w:val="left"/>
+      <w:pPr>
+        <w:ind w:left="3948" w:hanging="360"/>
+      </w:pPr>
+      <w:rPr>
+        <w:rFonts w:ascii="Courier New" w:hAnsi="Courier New" w:cs="Courier New" w:hint="default"/>
+      </w:rPr>
+    </w:lvl>
+    <w:lvl w:ilvl="5" w:tplc="040C0005" w:tentative="1">
+      <w:start w:val="1"/>
+      <w:numFmt w:val="bullet"/>
+      <w:lvlText w:val=""/>
+      <w:lvlJc w:val="left"/>
+      <w:pPr>
+        <w:ind w:left="4668" w:hanging="360"/>
+      </w:pPr>
+      <w:rPr>
+        <w:rFonts w:ascii="Wingdings" w:hAnsi="Wingdings" w:hint="default"/>
+      </w:rPr>
+    </w:lvl>
+    <w:lvl w:ilvl="6" w:tplc="040C0001" w:tentative="1">
+      <w:start w:val="1"/>
+      <w:numFmt w:val="bullet"/>
+      <w:lvlText w:val=""/>
+      <w:lvlJc w:val="left"/>
+      <w:pPr>
+        <w:ind w:left="5388" w:hanging="360"/>
+      </w:pPr>
+      <w:rPr>
+        <w:rFonts w:ascii="Symbol" w:hAnsi="Symbol" w:hint="default"/>
+      </w:rPr>
+    </w:lvl>
+    <w:lvl w:ilvl="7" w:tplc="040C0003" w:tentative="1">
+      <w:start w:val="1"/>
+      <w:numFmt w:val="bullet"/>
+      <w:lvlText w:val="o"/>
+      <w:lvlJc w:val="left"/>
+      <w:pPr>
+        <w:ind w:left="6108" w:hanging="360"/>
+      </w:pPr>
+      <w:rPr>
+        <w:rFonts w:ascii="Courier New" w:hAnsi="Courier New" w:cs="Courier New" w:hint="default"/>
+      </w:rPr>
+    </w:lvl>
+    <w:lvl w:ilvl="8" w:tplc="040C0005" w:tentative="1">
+      <w:start w:val="1"/>
+      <w:numFmt w:val="bullet"/>
+      <w:lvlText w:val=""/>
+      <w:lvlJc w:val="left"/>
+      <w:pPr>
+        <w:ind w:left="6828" w:hanging="360"/>
+      </w:pPr>
+      <w:rPr>
+        <w:rFonts w:ascii="Wingdings" w:hAnsi="Wingdings" w:hint="default"/>
+      </w:rPr>
+    </w:lvl>
+  </w:abstractNum>
+  <w:abstractNum w:abstractNumId="16" w15:restartNumberingAfterBreak="0">
     <w:nsid w:val="3A673CF8"/>
     <w:multiLevelType w:val="hybridMultilevel"/>
     <w:tmpl w:val="933CEAC2"/>
@@ -4892,7 +7023,119 @@
       </w:rPr>
     </w:lvl>
   </w:abstractNum>
-  <w:abstractNum w:abstractNumId="15" w15:restartNumberingAfterBreak="0">
+  <w:abstractNum w:abstractNumId="17" w15:restartNumberingAfterBreak="0">
+    <w:nsid w:val="3B8E7FB3"/>
+    <w:multiLevelType w:val="hybridMultilevel"/>
+    <w:tmpl w:val="6BAE77DE"/>
+    <w:lvl w:ilvl="0" w:tplc="CBC269DA">
+      <w:numFmt w:val="bullet"/>
+      <w:lvlText w:val="-"/>
+      <w:lvlJc w:val="left"/>
+      <w:pPr>
+        <w:ind w:left="927" w:hanging="360"/>
+      </w:pPr>
+      <w:rPr>
+        <w:rFonts w:ascii="Arial" w:eastAsia="Times New Roman" w:hAnsi="Arial" w:cs="Arial" w:hint="default"/>
+      </w:rPr>
+    </w:lvl>
+    <w:lvl w:ilvl="1" w:tplc="040C0003" w:tentative="1">
+      <w:start w:val="1"/>
+      <w:numFmt w:val="bullet"/>
+      <w:lvlText w:val="o"/>
+      <w:lvlJc w:val="left"/>
+      <w:pPr>
+        <w:ind w:left="1647" w:hanging="360"/>
+      </w:pPr>
+      <w:rPr>
+        <w:rFonts w:ascii="Courier New" w:hAnsi="Courier New" w:cs="Courier New" w:hint="default"/>
+      </w:rPr>
+    </w:lvl>
+    <w:lvl w:ilvl="2" w:tplc="040C0005" w:tentative="1">
+      <w:start w:val="1"/>
+      <w:numFmt w:val="bullet"/>
+      <w:lvlText w:val=""/>
+      <w:lvlJc w:val="left"/>
+      <w:pPr>
+        <w:ind w:left="2367" w:hanging="360"/>
+      </w:pPr>
+      <w:rPr>
+        <w:rFonts w:ascii="Wingdings" w:hAnsi="Wingdings" w:hint="default"/>
+      </w:rPr>
+    </w:lvl>
+    <w:lvl w:ilvl="3" w:tplc="040C0001" w:tentative="1">
+      <w:start w:val="1"/>
+      <w:numFmt w:val="bullet"/>
+      <w:lvlText w:val=""/>
+      <w:lvlJc w:val="left"/>
+      <w:pPr>
+        <w:ind w:left="3087" w:hanging="360"/>
+      </w:pPr>
+      <w:rPr>
+        <w:rFonts w:ascii="Symbol" w:hAnsi="Symbol" w:hint="default"/>
+      </w:rPr>
+    </w:lvl>
+    <w:lvl w:ilvl="4" w:tplc="040C0003" w:tentative="1">
+      <w:start w:val="1"/>
+      <w:numFmt w:val="bullet"/>
+      <w:lvlText w:val="o"/>
+      <w:lvlJc w:val="left"/>
+      <w:pPr>
+        <w:ind w:left="3807" w:hanging="360"/>
+      </w:pPr>
+      <w:rPr>
+        <w:rFonts w:ascii="Courier New" w:hAnsi="Courier New" w:cs="Courier New" w:hint="default"/>
+      </w:rPr>
+    </w:lvl>
+    <w:lvl w:ilvl="5" w:tplc="040C0005" w:tentative="1">
+      <w:start w:val="1"/>
+      <w:numFmt w:val="bullet"/>
+      <w:lvlText w:val=""/>
+      <w:lvlJc w:val="left"/>
+      <w:pPr>
+        <w:ind w:left="4527" w:hanging="360"/>
+      </w:pPr>
+      <w:rPr>
+        <w:rFonts w:ascii="Wingdings" w:hAnsi="Wingdings" w:hint="default"/>
+      </w:rPr>
+    </w:lvl>
+    <w:lvl w:ilvl="6" w:tplc="040C0001" w:tentative="1">
+      <w:start w:val="1"/>
+      <w:numFmt w:val="bullet"/>
+      <w:lvlText w:val=""/>
+      <w:lvlJc w:val="left"/>
+      <w:pPr>
+        <w:ind w:left="5247" w:hanging="360"/>
+      </w:pPr>
+      <w:rPr>
+        <w:rFonts w:ascii="Symbol" w:hAnsi="Symbol" w:hint="default"/>
+      </w:rPr>
+    </w:lvl>
+    <w:lvl w:ilvl="7" w:tplc="040C0003" w:tentative="1">
+      <w:start w:val="1"/>
+      <w:numFmt w:val="bullet"/>
+      <w:lvlText w:val="o"/>
+      <w:lvlJc w:val="left"/>
+      <w:pPr>
+        <w:ind w:left="5967" w:hanging="360"/>
+      </w:pPr>
+      <w:rPr>
+        <w:rFonts w:ascii="Courier New" w:hAnsi="Courier New" w:cs="Courier New" w:hint="default"/>
+      </w:rPr>
+    </w:lvl>
+    <w:lvl w:ilvl="8" w:tplc="040C0005" w:tentative="1">
+      <w:start w:val="1"/>
+      <w:numFmt w:val="bullet"/>
+      <w:lvlText w:val=""/>
+      <w:lvlJc w:val="left"/>
+      <w:pPr>
+        <w:ind w:left="6687" w:hanging="360"/>
+      </w:pPr>
+      <w:rPr>
+        <w:rFonts w:ascii="Wingdings" w:hAnsi="Wingdings" w:hint="default"/>
+      </w:rPr>
+    </w:lvl>
+  </w:abstractNum>
+  <w:abstractNum w:abstractNumId="18" w15:restartNumberingAfterBreak="0">
     <w:nsid w:val="431833D8"/>
     <w:multiLevelType w:val="hybridMultilevel"/>
     <w:tmpl w:val="6360B158"/>
@@ -5005,7 +7248,7 @@
       </w:rPr>
     </w:lvl>
   </w:abstractNum>
-  <w:abstractNum w:abstractNumId="16" w15:restartNumberingAfterBreak="0">
+  <w:abstractNum w:abstractNumId="19" w15:restartNumberingAfterBreak="0">
     <w:nsid w:val="4531283A"/>
     <w:multiLevelType w:val="hybridMultilevel"/>
     <w:tmpl w:val="C112617E"/>
@@ -5117,7 +7360,7 @@
       </w:rPr>
     </w:lvl>
   </w:abstractNum>
-  <w:abstractNum w:abstractNumId="17" w15:restartNumberingAfterBreak="0">
+  <w:abstractNum w:abstractNumId="20" w15:restartNumberingAfterBreak="0">
     <w:nsid w:val="4E6D799B"/>
     <w:multiLevelType w:val="hybridMultilevel"/>
     <w:tmpl w:val="E834CF4E"/>
@@ -5329,7 +7572,119 @@
       </w:rPr>
     </w:lvl>
   </w:abstractNum>
-  <w:abstractNum w:abstractNumId="18" w15:restartNumberingAfterBreak="0">
+  <w:abstractNum w:abstractNumId="21" w15:restartNumberingAfterBreak="0">
+    <w:nsid w:val="50935C17"/>
+    <w:multiLevelType w:val="hybridMultilevel"/>
+    <w:tmpl w:val="B64CF46A"/>
+    <w:lvl w:ilvl="0" w:tplc="697E912C">
+      <w:numFmt w:val="bullet"/>
+      <w:lvlText w:val="-"/>
+      <w:lvlJc w:val="left"/>
+      <w:pPr>
+        <w:ind w:left="1776" w:hanging="360"/>
+      </w:pPr>
+      <w:rPr>
+        <w:rFonts w:ascii="Arial" w:eastAsia="Times New Roman" w:hAnsi="Arial" w:cs="Arial" w:hint="default"/>
+      </w:rPr>
+    </w:lvl>
+    <w:lvl w:ilvl="1" w:tplc="040C0003" w:tentative="1">
+      <w:start w:val="1"/>
+      <w:numFmt w:val="bullet"/>
+      <w:lvlText w:val="o"/>
+      <w:lvlJc w:val="left"/>
+      <w:pPr>
+        <w:ind w:left="2496" w:hanging="360"/>
+      </w:pPr>
+      <w:rPr>
+        <w:rFonts w:ascii="Courier New" w:hAnsi="Courier New" w:cs="Courier New" w:hint="default"/>
+      </w:rPr>
+    </w:lvl>
+    <w:lvl w:ilvl="2" w:tplc="040C0005" w:tentative="1">
+      <w:start w:val="1"/>
+      <w:numFmt w:val="bullet"/>
+      <w:lvlText w:val=""/>
+      <w:lvlJc w:val="left"/>
+      <w:pPr>
+        <w:ind w:left="3216" w:hanging="360"/>
+      </w:pPr>
+      <w:rPr>
+        <w:rFonts w:ascii="Wingdings" w:hAnsi="Wingdings" w:hint="default"/>
+      </w:rPr>
+    </w:lvl>
+    <w:lvl w:ilvl="3" w:tplc="040C0001" w:tentative="1">
+      <w:start w:val="1"/>
+      <w:numFmt w:val="bullet"/>
+      <w:lvlText w:val=""/>
+      <w:lvlJc w:val="left"/>
+      <w:pPr>
+        <w:ind w:left="3936" w:hanging="360"/>
+      </w:pPr>
+      <w:rPr>
+        <w:rFonts w:ascii="Symbol" w:hAnsi="Symbol" w:hint="default"/>
+      </w:rPr>
+    </w:lvl>
+    <w:lvl w:ilvl="4" w:tplc="040C0003" w:tentative="1">
+      <w:start w:val="1"/>
+      <w:numFmt w:val="bullet"/>
+      <w:lvlText w:val="o"/>
+      <w:lvlJc w:val="left"/>
+      <w:pPr>
+        <w:ind w:left="4656" w:hanging="360"/>
+      </w:pPr>
+      <w:rPr>
+        <w:rFonts w:ascii="Courier New" w:hAnsi="Courier New" w:cs="Courier New" w:hint="default"/>
+      </w:rPr>
+    </w:lvl>
+    <w:lvl w:ilvl="5" w:tplc="040C0005" w:tentative="1">
+      <w:start w:val="1"/>
+      <w:numFmt w:val="bullet"/>
+      <w:lvlText w:val=""/>
+      <w:lvlJc w:val="left"/>
+      <w:pPr>
+        <w:ind w:left="5376" w:hanging="360"/>
+      </w:pPr>
+      <w:rPr>
+        <w:rFonts w:ascii="Wingdings" w:hAnsi="Wingdings" w:hint="default"/>
+      </w:rPr>
+    </w:lvl>
+    <w:lvl w:ilvl="6" w:tplc="040C0001" w:tentative="1">
+      <w:start w:val="1"/>
+      <w:numFmt w:val="bullet"/>
+      <w:lvlText w:val=""/>
+      <w:lvlJc w:val="left"/>
+      <w:pPr>
+        <w:ind w:left="6096" w:hanging="360"/>
+      </w:pPr>
+      <w:rPr>
+        <w:rFonts w:ascii="Symbol" w:hAnsi="Symbol" w:hint="default"/>
+      </w:rPr>
+    </w:lvl>
+    <w:lvl w:ilvl="7" w:tplc="040C0003" w:tentative="1">
+      <w:start w:val="1"/>
+      <w:numFmt w:val="bullet"/>
+      <w:lvlText w:val="o"/>
+      <w:lvlJc w:val="left"/>
+      <w:pPr>
+        <w:ind w:left="6816" w:hanging="360"/>
+      </w:pPr>
+      <w:rPr>
+        <w:rFonts w:ascii="Courier New" w:hAnsi="Courier New" w:cs="Courier New" w:hint="default"/>
+      </w:rPr>
+    </w:lvl>
+    <w:lvl w:ilvl="8" w:tplc="040C0005" w:tentative="1">
+      <w:start w:val="1"/>
+      <w:numFmt w:val="bullet"/>
+      <w:lvlText w:val=""/>
+      <w:lvlJc w:val="left"/>
+      <w:pPr>
+        <w:ind w:left="7536" w:hanging="360"/>
+      </w:pPr>
+      <w:rPr>
+        <w:rFonts w:ascii="Wingdings" w:hAnsi="Wingdings" w:hint="default"/>
+      </w:rPr>
+    </w:lvl>
+  </w:abstractNum>
+  <w:abstractNum w:abstractNumId="22" w15:restartNumberingAfterBreak="0">
     <w:nsid w:val="56B7762B"/>
     <w:multiLevelType w:val="hybridMultilevel"/>
     <w:tmpl w:val="5A46C5CA"/>
@@ -5550,7 +7905,7 @@
       </w:rPr>
     </w:lvl>
   </w:abstractNum>
-  <w:abstractNum w:abstractNumId="19" w15:restartNumberingAfterBreak="0">
+  <w:abstractNum w:abstractNumId="23" w15:restartNumberingAfterBreak="0">
     <w:nsid w:val="584345DB"/>
     <w:multiLevelType w:val="multilevel"/>
     <w:tmpl w:val="266A113C"/>
@@ -5667,7 +8022,7 @@
       </w:pPr>
     </w:lvl>
   </w:abstractNum>
-  <w:abstractNum w:abstractNumId="20" w15:restartNumberingAfterBreak="0">
+  <w:abstractNum w:abstractNumId="24" w15:restartNumberingAfterBreak="0">
     <w:nsid w:val="5CE0583A"/>
     <w:multiLevelType w:val="hybridMultilevel"/>
     <w:tmpl w:val="EE5E4930"/>
@@ -5780,7 +8135,7 @@
       </w:rPr>
     </w:lvl>
   </w:abstractNum>
-  <w:abstractNum w:abstractNumId="21" w15:restartNumberingAfterBreak="0">
+  <w:abstractNum w:abstractNumId="25" w15:restartNumberingAfterBreak="0">
     <w:nsid w:val="67131EBF"/>
     <w:multiLevelType w:val="hybridMultilevel"/>
     <w:tmpl w:val="833C2BFC"/>
@@ -5893,7 +8248,7 @@
       </w:rPr>
     </w:lvl>
   </w:abstractNum>
-  <w:abstractNum w:abstractNumId="22" w15:restartNumberingAfterBreak="0">
+  <w:abstractNum w:abstractNumId="26" w15:restartNumberingAfterBreak="0">
     <w:nsid w:val="6F3C2391"/>
     <w:multiLevelType w:val="hybridMultilevel"/>
     <w:tmpl w:val="AC3E7A56"/>
@@ -6005,7 +8360,7 @@
       </w:rPr>
     </w:lvl>
   </w:abstractNum>
-  <w:abstractNum w:abstractNumId="23" w15:restartNumberingAfterBreak="0">
+  <w:abstractNum w:abstractNumId="27" w15:restartNumberingAfterBreak="0">
     <w:nsid w:val="72323E3F"/>
     <w:multiLevelType w:val="hybridMultilevel"/>
     <w:tmpl w:val="6F0A335E"/>
@@ -6118,7 +8473,7 @@
       </w:rPr>
     </w:lvl>
   </w:abstractNum>
-  <w:abstractNum w:abstractNumId="24" w15:restartNumberingAfterBreak="0">
+  <w:abstractNum w:abstractNumId="28" w15:restartNumberingAfterBreak="0">
     <w:nsid w:val="728822C6"/>
     <w:multiLevelType w:val="hybridMultilevel"/>
     <w:tmpl w:val="8F563E7A"/>
@@ -6231,7 +8586,7 @@
       </w:rPr>
     </w:lvl>
   </w:abstractNum>
-  <w:abstractNum w:abstractNumId="25" w15:restartNumberingAfterBreak="0">
+  <w:abstractNum w:abstractNumId="29" w15:restartNumberingAfterBreak="0">
     <w:nsid w:val="73A67EF0"/>
     <w:multiLevelType w:val="hybridMultilevel"/>
     <w:tmpl w:val="670A6F4E"/>
@@ -6344,7 +8699,7 @@
       </w:rPr>
     </w:lvl>
   </w:abstractNum>
-  <w:abstractNum w:abstractNumId="26" w15:restartNumberingAfterBreak="0">
+  <w:abstractNum w:abstractNumId="30" w15:restartNumberingAfterBreak="0">
     <w:nsid w:val="74301B8C"/>
     <w:multiLevelType w:val="hybridMultilevel"/>
     <w:tmpl w:val="16AADCDE"/>
@@ -6457,7 +8812,7 @@
       </w:rPr>
     </w:lvl>
   </w:abstractNum>
-  <w:abstractNum w:abstractNumId="27" w15:restartNumberingAfterBreak="0">
+  <w:abstractNum w:abstractNumId="31" w15:restartNumberingAfterBreak="0">
     <w:nsid w:val="74BE6F07"/>
     <w:multiLevelType w:val="hybridMultilevel"/>
     <w:tmpl w:val="693CBE8E"/>
@@ -6570,7 +8925,7 @@
       </w:rPr>
     </w:lvl>
   </w:abstractNum>
-  <w:abstractNum w:abstractNumId="28" w15:restartNumberingAfterBreak="0">
+  <w:abstractNum w:abstractNumId="32" w15:restartNumberingAfterBreak="0">
     <w:nsid w:val="75ED5E39"/>
     <w:multiLevelType w:val="hybridMultilevel"/>
     <w:tmpl w:val="EFC849D0"/>
@@ -6684,7 +9039,7 @@
       </w:rPr>
     </w:lvl>
   </w:abstractNum>
-  <w:abstractNum w:abstractNumId="29" w15:restartNumberingAfterBreak="0">
+  <w:abstractNum w:abstractNumId="33" w15:restartNumberingAfterBreak="0">
     <w:nsid w:val="78FE0972"/>
     <w:multiLevelType w:val="hybridMultilevel"/>
     <w:tmpl w:val="12D4AB64"/>
@@ -6896,7 +9251,7 @@
       </w:rPr>
     </w:lvl>
   </w:abstractNum>
-  <w:abstractNum w:abstractNumId="30" w15:restartNumberingAfterBreak="0">
+  <w:abstractNum w:abstractNumId="34" w15:restartNumberingAfterBreak="0">
     <w:nsid w:val="7B7A3D16"/>
     <w:multiLevelType w:val="hybridMultilevel"/>
     <w:tmpl w:val="33C80670"/>
@@ -6989,7 +9344,7 @@
       </w:pPr>
     </w:lvl>
   </w:abstractNum>
-  <w:abstractNum w:abstractNumId="31" w15:restartNumberingAfterBreak="0">
+  <w:abstractNum w:abstractNumId="35" w15:restartNumberingAfterBreak="0">
     <w:nsid w:val="7CDC5194"/>
     <w:multiLevelType w:val="hybridMultilevel"/>
     <w:tmpl w:val="E1D2B320"/>
@@ -7102,7 +9457,7 @@
       </w:rPr>
     </w:lvl>
   </w:abstractNum>
-  <w:abstractNum w:abstractNumId="32" w15:restartNumberingAfterBreak="0">
+  <w:abstractNum w:abstractNumId="36" w15:restartNumberingAfterBreak="0">
     <w:nsid w:val="7D9A401A"/>
     <w:multiLevelType w:val="hybridMultilevel"/>
     <w:tmpl w:val="EC4CE7DE"/>
@@ -7216,103 +9571,115 @@
     </w:lvl>
   </w:abstractNum>
   <w:num w:numId="1" w16cid:durableId="2004971238">
-    <w:abstractNumId w:val="18"/>
+    <w:abstractNumId w:val="22"/>
   </w:num>
   <w:num w:numId="2" w16cid:durableId="2060206275">
-    <w:abstractNumId w:val="12"/>
+    <w:abstractNumId w:val="13"/>
   </w:num>
   <w:num w:numId="3" w16cid:durableId="291327964">
-    <w:abstractNumId w:val="29"/>
+    <w:abstractNumId w:val="33"/>
   </w:num>
   <w:num w:numId="4" w16cid:durableId="712072921">
     <w:abstractNumId w:val="5"/>
   </w:num>
   <w:num w:numId="5" w16cid:durableId="825899083">
-    <w:abstractNumId w:val="17"/>
+    <w:abstractNumId w:val="20"/>
   </w:num>
   <w:num w:numId="6" w16cid:durableId="90857782">
     <w:abstractNumId w:val="7"/>
   </w:num>
   <w:num w:numId="7" w16cid:durableId="935021545">
-    <w:abstractNumId w:val="20"/>
+    <w:abstractNumId w:val="24"/>
   </w:num>
   <w:num w:numId="8" w16cid:durableId="587153398">
-    <w:abstractNumId w:val="27"/>
+    <w:abstractNumId w:val="31"/>
   </w:num>
   <w:num w:numId="9" w16cid:durableId="966424063">
-    <w:abstractNumId w:val="32"/>
+    <w:abstractNumId w:val="36"/>
   </w:num>
   <w:num w:numId="10" w16cid:durableId="1363819298">
-    <w:abstractNumId w:val="11"/>
+    <w:abstractNumId w:val="12"/>
   </w:num>
   <w:num w:numId="11" w16cid:durableId="888220979">
-    <w:abstractNumId w:val="15"/>
+    <w:abstractNumId w:val="18"/>
   </w:num>
   <w:num w:numId="12" w16cid:durableId="1645281926">
     <w:abstractNumId w:val="0"/>
   </w:num>
   <w:num w:numId="13" w16cid:durableId="1430810292">
-    <w:abstractNumId w:val="9"/>
+    <w:abstractNumId w:val="10"/>
   </w:num>
   <w:num w:numId="14" w16cid:durableId="186792096">
     <w:abstractNumId w:val="4"/>
   </w:num>
   <w:num w:numId="15" w16cid:durableId="2061903256">
-    <w:abstractNumId w:val="24"/>
+    <w:abstractNumId w:val="28"/>
   </w:num>
   <w:num w:numId="16" w16cid:durableId="1074620146">
     <w:abstractNumId w:val="2"/>
   </w:num>
   <w:num w:numId="17" w16cid:durableId="2036416935">
-    <w:abstractNumId w:val="26"/>
+    <w:abstractNumId w:val="30"/>
   </w:num>
   <w:num w:numId="18" w16cid:durableId="1472938221">
-    <w:abstractNumId w:val="31"/>
+    <w:abstractNumId w:val="35"/>
   </w:num>
   <w:num w:numId="19" w16cid:durableId="1361589060">
-    <w:abstractNumId w:val="21"/>
+    <w:abstractNumId w:val="25"/>
   </w:num>
   <w:num w:numId="20" w16cid:durableId="239562196">
     <w:abstractNumId w:val="3"/>
   </w:num>
   <w:num w:numId="21" w16cid:durableId="86075194">
-    <w:abstractNumId w:val="23"/>
+    <w:abstractNumId w:val="27"/>
   </w:num>
   <w:num w:numId="22" w16cid:durableId="425149442">
-    <w:abstractNumId w:val="14"/>
+    <w:abstractNumId w:val="16"/>
   </w:num>
   <w:num w:numId="23" w16cid:durableId="58864570">
     <w:abstractNumId w:val="8"/>
   </w:num>
   <w:num w:numId="24" w16cid:durableId="762264317">
-    <w:abstractNumId w:val="10"/>
+    <w:abstractNumId w:val="11"/>
   </w:num>
   <w:num w:numId="25" w16cid:durableId="1972661838">
-    <w:abstractNumId w:val="25"/>
+    <w:abstractNumId w:val="29"/>
   </w:num>
   <w:num w:numId="26" w16cid:durableId="1724597730">
     <w:abstractNumId w:val="1"/>
   </w:num>
   <w:num w:numId="27" w16cid:durableId="920067128">
-    <w:abstractNumId w:val="22"/>
+    <w:abstractNumId w:val="26"/>
   </w:num>
   <w:num w:numId="28" w16cid:durableId="1295990754">
-    <w:abstractNumId w:val="19"/>
+    <w:abstractNumId w:val="23"/>
   </w:num>
   <w:num w:numId="29" w16cid:durableId="812720665">
     <w:abstractNumId w:val="6"/>
   </w:num>
   <w:num w:numId="30" w16cid:durableId="444927499">
-    <w:abstractNumId w:val="13"/>
+    <w:abstractNumId w:val="14"/>
   </w:num>
   <w:num w:numId="31" w16cid:durableId="194344899">
-    <w:abstractNumId w:val="30"/>
+    <w:abstractNumId w:val="34"/>
   </w:num>
   <w:num w:numId="32" w16cid:durableId="509836688">
-    <w:abstractNumId w:val="16"/>
+    <w:abstractNumId w:val="19"/>
   </w:num>
   <w:num w:numId="33" w16cid:durableId="449203012">
-    <w:abstractNumId w:val="28"/>
+    <w:abstractNumId w:val="32"/>
+  </w:num>
+  <w:num w:numId="34" w16cid:durableId="1522888403">
+    <w:abstractNumId w:val="9"/>
+  </w:num>
+  <w:num w:numId="35" w16cid:durableId="875433196">
+    <w:abstractNumId w:val="17"/>
+  </w:num>
+  <w:num w:numId="36" w16cid:durableId="1595089359">
+    <w:abstractNumId w:val="15"/>
+  </w:num>
+  <w:num w:numId="37" w16cid:durableId="1659848706">
+    <w:abstractNumId w:val="21"/>
   </w:num>
 </w:numbering>
 </file>

</xml_diff>